<commit_message>
Update VectorAPI Float16 support RFC.docx
</commit_message>
<xml_diff>
--- a/Docs/VectorAPI Float16 support RFC.docx
+++ b/Docs/VectorAPI Float16 support RFC.docx
@@ -3724,6 +3724,2753 @@
           <w:szCs w:val="18"/>
         </w:rPr>
         <w:t xml:space="preserve">Our eventual goal is to make Float16 a value type and use flat array based backing storage supported by project Valhalla.  </w:t>
+      </w:r>
+    </w:p>
+    <w:p>
+      <w:pPr>
+        <w:spacing w:after="0"/>
+        <w:jc w:val="both"/>
+        <w:rPr>
+          <w:rFonts w:ascii="Arial" w:hAnsi="Arial" w:cs="Arial"/>
+          <w:b/>
+          <w:bCs/>
+          <w:sz w:val="18"/>
+          <w:szCs w:val="18"/>
+        </w:rPr>
+      </w:pPr>
+    </w:p>
+    <w:p>
+      <w:pPr>
+        <w:spacing w:after="0"/>
+        <w:jc w:val="both"/>
+        <w:rPr>
+          <w:rFonts w:ascii="Arial" w:hAnsi="Arial" w:cs="Arial"/>
+          <w:b/>
+          <w:bCs/>
+          <w:sz w:val="18"/>
+          <w:szCs w:val="18"/>
+        </w:rPr>
+      </w:pPr>
+    </w:p>
+    <w:p>
+      <w:pPr>
+        <w:spacing w:after="0"/>
+        <w:jc w:val="both"/>
+        <w:rPr>
+          <w:rFonts w:ascii="Arial" w:hAnsi="Arial" w:cs="Arial"/>
+          <w:b/>
+          <w:bCs/>
+          <w:sz w:val="18"/>
+          <w:szCs w:val="18"/>
+        </w:rPr>
+      </w:pPr>
+    </w:p>
+    <w:p>
+      <w:pPr>
+        <w:spacing w:after="0"/>
+        <w:jc w:val="both"/>
+        <w:rPr>
+          <w:rFonts w:ascii="Arial" w:hAnsi="Arial" w:cs="Arial"/>
+          <w:b/>
+          <w:bCs/>
+          <w:sz w:val="18"/>
+          <w:szCs w:val="18"/>
+        </w:rPr>
+      </w:pPr>
+    </w:p>
+    <w:p>
+      <w:pPr>
+        <w:spacing w:after="0"/>
+        <w:jc w:val="both"/>
+        <w:rPr>
+          <w:rFonts w:ascii="Arial" w:hAnsi="Arial" w:cs="Arial"/>
+          <w:b/>
+          <w:bCs/>
+          <w:sz w:val="18"/>
+          <w:szCs w:val="18"/>
+        </w:rPr>
+      </w:pPr>
+    </w:p>
+    <w:p>
+      <w:pPr>
+        <w:spacing w:after="0"/>
+        <w:jc w:val="both"/>
+        <w:rPr>
+          <w:rFonts w:ascii="Arial" w:hAnsi="Arial" w:cs="Arial"/>
+          <w:b/>
+          <w:bCs/>
+          <w:sz w:val="18"/>
+          <w:szCs w:val="18"/>
+        </w:rPr>
+      </w:pPr>
+    </w:p>
+    <w:p>
+      <w:pPr>
+        <w:spacing w:after="0"/>
+        <w:jc w:val="both"/>
+        <w:rPr>
+          <w:rFonts w:ascii="Arial" w:hAnsi="Arial" w:cs="Arial"/>
+          <w:b/>
+          <w:bCs/>
+          <w:sz w:val="18"/>
+          <w:szCs w:val="18"/>
+        </w:rPr>
+      </w:pPr>
+    </w:p>
+    <w:p>
+      <w:pPr>
+        <w:spacing w:after="0"/>
+        <w:jc w:val="both"/>
+        <w:rPr>
+          <w:rFonts w:ascii="Arial" w:hAnsi="Arial" w:cs="Arial"/>
+          <w:b/>
+          <w:bCs/>
+          <w:sz w:val="18"/>
+          <w:szCs w:val="18"/>
+        </w:rPr>
+      </w:pPr>
+    </w:p>
+    <w:p>
+      <w:pPr>
+        <w:spacing w:after="0"/>
+        <w:jc w:val="both"/>
+        <w:rPr>
+          <w:rFonts w:ascii="Arial" w:hAnsi="Arial" w:cs="Arial"/>
+          <w:b/>
+          <w:bCs/>
+          <w:sz w:val="18"/>
+          <w:szCs w:val="18"/>
+        </w:rPr>
+      </w:pPr>
+    </w:p>
+    <w:p>
+      <w:pPr>
+        <w:spacing w:after="0"/>
+        <w:jc w:val="both"/>
+        <w:rPr>
+          <w:rFonts w:ascii="Arial" w:hAnsi="Arial" w:cs="Arial"/>
+          <w:b/>
+          <w:bCs/>
+          <w:sz w:val="18"/>
+          <w:szCs w:val="18"/>
+        </w:rPr>
+      </w:pPr>
+    </w:p>
+    <w:p>
+      <w:pPr>
+        <w:spacing w:after="0"/>
+        <w:jc w:val="both"/>
+        <w:rPr>
+          <w:rFonts w:ascii="Arial" w:hAnsi="Arial" w:cs="Arial"/>
+          <w:b/>
+          <w:bCs/>
+          <w:sz w:val="18"/>
+          <w:szCs w:val="18"/>
+        </w:rPr>
+      </w:pPr>
+    </w:p>
+    <w:p>
+      <w:pPr>
+        <w:spacing w:after="0"/>
+        <w:jc w:val="both"/>
+        <w:rPr>
+          <w:rFonts w:ascii="Arial" w:hAnsi="Arial" w:cs="Arial"/>
+          <w:b/>
+          <w:bCs/>
+          <w:sz w:val="18"/>
+          <w:szCs w:val="18"/>
+        </w:rPr>
+      </w:pPr>
+    </w:p>
+    <w:p>
+      <w:pPr>
+        <w:spacing w:after="0"/>
+        <w:jc w:val="both"/>
+        <w:rPr>
+          <w:rFonts w:ascii="Arial" w:hAnsi="Arial" w:cs="Arial"/>
+          <w:b/>
+          <w:bCs/>
+          <w:sz w:val="18"/>
+          <w:szCs w:val="18"/>
+        </w:rPr>
+      </w:pPr>
+    </w:p>
+    <w:p>
+      <w:pPr>
+        <w:spacing w:after="0"/>
+        <w:jc w:val="both"/>
+        <w:rPr>
+          <w:rFonts w:ascii="Arial" w:hAnsi="Arial" w:cs="Arial"/>
+          <w:b/>
+          <w:bCs/>
+          <w:sz w:val="18"/>
+          <w:szCs w:val="18"/>
+          <w:u w:val="single"/>
+        </w:rPr>
+      </w:pPr>
+      <w:r>
+        <w:rPr>
+          <w:rFonts w:ascii="Arial" w:hAnsi="Arial" w:cs="Arial"/>
+          <w:b/>
+          <w:bCs/>
+          <w:sz w:val="18"/>
+          <w:szCs w:val="18"/>
+          <w:u w:val="single"/>
+        </w:rPr>
+        <w:lastRenderedPageBreak/>
+        <w:t>Optimized Fallback Implementation</w:t>
+      </w:r>
+      <w:r>
+        <w:rPr>
+          <w:rFonts w:ascii="Arial" w:hAnsi="Arial" w:cs="Arial"/>
+          <w:b/>
+          <w:bCs/>
+          <w:sz w:val="18"/>
+          <w:szCs w:val="18"/>
+          <w:u w:val="single"/>
+        </w:rPr>
+        <w:t xml:space="preserve"> of FP16 </w:t>
+      </w:r>
+      <w:proofErr w:type="spellStart"/>
+      <w:r>
+        <w:rPr>
+          <w:rFonts w:ascii="Arial" w:hAnsi="Arial" w:cs="Arial"/>
+          <w:b/>
+          <w:bCs/>
+          <w:sz w:val="18"/>
+          <w:szCs w:val="18"/>
+          <w:u w:val="single"/>
+        </w:rPr>
+        <w:t>lanewise</w:t>
+      </w:r>
+      <w:proofErr w:type="spellEnd"/>
+      <w:r>
+        <w:rPr>
+          <w:rFonts w:ascii="Arial" w:hAnsi="Arial" w:cs="Arial"/>
+          <w:b/>
+          <w:bCs/>
+          <w:sz w:val="18"/>
+          <w:szCs w:val="18"/>
+          <w:u w:val="single"/>
+        </w:rPr>
+        <w:t xml:space="preserve"> operations on non-AVX512-FP16 targets</w:t>
+      </w:r>
+    </w:p>
+    <w:p>
+      <w:pPr>
+        <w:spacing w:after="0"/>
+        <w:jc w:val="both"/>
+        <w:rPr>
+          <w:rFonts w:ascii="Arial" w:hAnsi="Arial" w:cs="Arial"/>
+          <w:b/>
+          <w:bCs/>
+          <w:sz w:val="18"/>
+          <w:szCs w:val="18"/>
+          <w:u w:val="single"/>
+        </w:rPr>
+      </w:pPr>
+    </w:p>
+    <w:p>
+      <w:pPr>
+        <w:pStyle w:val="ListParagraph"/>
+        <w:numPr>
+          <w:ilvl w:val="0"/>
+          <w:numId w:val="14"/>
+        </w:numPr>
+        <w:spacing w:after="0"/>
+        <w:jc w:val="both"/>
+        <w:rPr>
+          <w:rFonts w:ascii="Arial" w:hAnsi="Arial" w:cs="Arial"/>
+          <w:b/>
+          <w:bCs/>
+          <w:i/>
+          <w:iCs/>
+          <w:sz w:val="18"/>
+          <w:szCs w:val="18"/>
+        </w:rPr>
+      </w:pPr>
+      <w:r>
+        <w:rPr>
+          <w:rFonts w:ascii="Arial" w:hAnsi="Arial" w:cs="Arial"/>
+          <w:b/>
+          <w:bCs/>
+          <w:i/>
+          <w:iCs/>
+          <w:sz w:val="18"/>
+          <w:szCs w:val="18"/>
+        </w:rPr>
+        <w:t>hvec1.lanewise(</w:t>
+      </w:r>
+      <w:proofErr w:type="spellStart"/>
+      <w:r>
+        <w:rPr>
+          <w:rFonts w:ascii="Arial" w:hAnsi="Arial" w:cs="Arial"/>
+          <w:b/>
+          <w:bCs/>
+          <w:i/>
+          <w:iCs/>
+          <w:sz w:val="18"/>
+          <w:szCs w:val="18"/>
+        </w:rPr>
+        <w:t>VectorOperators.ADD</w:t>
+      </w:r>
+      <w:proofErr w:type="spellEnd"/>
+      <w:r>
+        <w:rPr>
+          <w:rFonts w:ascii="Arial" w:hAnsi="Arial" w:cs="Arial"/>
+          <w:b/>
+          <w:bCs/>
+          <w:i/>
+          <w:iCs/>
+          <w:sz w:val="18"/>
+          <w:szCs w:val="18"/>
+        </w:rPr>
+        <w:t>, hvec2)</w:t>
+      </w:r>
+    </w:p>
+    <w:p>
+      <w:pPr>
+        <w:pStyle w:val="ListParagraph"/>
+        <w:spacing w:after="0"/>
+        <w:ind w:left="408"/>
+        <w:jc w:val="both"/>
+        <w:rPr>
+          <w:rFonts w:ascii="Arial" w:hAnsi="Arial" w:cs="Arial"/>
+          <w:b/>
+          <w:bCs/>
+          <w:i/>
+          <w:iCs/>
+          <w:sz w:val="18"/>
+          <w:szCs w:val="18"/>
+        </w:rPr>
+      </w:pPr>
+    </w:p>
+    <w:p>
+      <w:pPr>
+        <w:pStyle w:val="ListParagraph"/>
+        <w:numPr>
+          <w:ilvl w:val="0"/>
+          <w:numId w:val="14"/>
+        </w:numPr>
+        <w:spacing w:after="0"/>
+        <w:jc w:val="both"/>
+        <w:rPr>
+          <w:rFonts w:ascii="Arial" w:hAnsi="Arial" w:cs="Arial"/>
+          <w:b/>
+          <w:bCs/>
+          <w:sz w:val="18"/>
+          <w:szCs w:val="18"/>
+        </w:rPr>
+      </w:pPr>
+      <w:r>
+        <w:rPr>
+          <w:rFonts w:ascii="Arial" w:hAnsi="Arial" w:cs="Arial"/>
+          <w:b/>
+          <w:bCs/>
+          <w:i/>
+          <w:iCs/>
+          <w:sz w:val="18"/>
+          <w:szCs w:val="18"/>
+        </w:rPr>
+        <w:t xml:space="preserve">Fallback implementation should be auto-vectorizable, but to avoid boxing penalty it always advisable to inline the fallback implementation. Newly proposed hybrid call generator part of optimized slice implementation should facilitate this.  </w:t>
+      </w:r>
+    </w:p>
+    <w:p>
+      <w:pPr>
+        <w:pStyle w:val="ListParagraph"/>
+        <w:rPr>
+          <w:rFonts w:ascii="Arial" w:hAnsi="Arial" w:cs="Arial"/>
+          <w:b/>
+          <w:bCs/>
+          <w:sz w:val="18"/>
+          <w:szCs w:val="18"/>
+        </w:rPr>
+      </w:pPr>
+    </w:p>
+    <w:p>
+      <w:pPr>
+        <w:pStyle w:val="ListParagraph"/>
+        <w:numPr>
+          <w:ilvl w:val="0"/>
+          <w:numId w:val="14"/>
+        </w:numPr>
+        <w:spacing w:after="0"/>
+        <w:jc w:val="both"/>
+        <w:rPr>
+          <w:rFonts w:ascii="Arial" w:hAnsi="Arial" w:cs="Arial"/>
+          <w:b/>
+          <w:bCs/>
+          <w:sz w:val="18"/>
+          <w:szCs w:val="18"/>
+        </w:rPr>
+      </w:pPr>
+      <w:r>
+        <w:rPr>
+          <w:rFonts w:ascii="Arial" w:hAnsi="Arial" w:cs="Arial"/>
+          <w:b/>
+          <w:bCs/>
+          <w:i/>
+          <w:iCs/>
+          <w:sz w:val="18"/>
+          <w:szCs w:val="18"/>
+        </w:rPr>
+        <w:t>Alternatively, we directly write the fallback code using vector APIs.</w:t>
+      </w:r>
+      <w:r>
+        <w:rPr>
+          <w:rFonts w:ascii="Arial" w:hAnsi="Arial" w:cs="Arial"/>
+          <w:b/>
+          <w:bCs/>
+          <w:i/>
+          <w:iCs/>
+          <w:sz w:val="18"/>
+          <w:szCs w:val="18"/>
+        </w:rPr>
+        <w:t xml:space="preserve"> Only thing which needs to be accounted for is that </w:t>
+      </w:r>
+      <w:proofErr w:type="spellStart"/>
+      <w:r>
+        <w:rPr>
+          <w:rFonts w:ascii="Arial" w:hAnsi="Arial" w:cs="Arial"/>
+          <w:b/>
+          <w:bCs/>
+          <w:i/>
+          <w:iCs/>
+          <w:sz w:val="18"/>
+          <w:szCs w:val="18"/>
+        </w:rPr>
+        <w:t>HalffloatVector</w:t>
+      </w:r>
+      <w:proofErr w:type="spellEnd"/>
+      <w:r>
+        <w:rPr>
+          <w:rFonts w:ascii="Arial" w:hAnsi="Arial" w:cs="Arial"/>
+          <w:b/>
+          <w:bCs/>
+          <w:i/>
+          <w:iCs/>
+          <w:sz w:val="18"/>
+          <w:szCs w:val="18"/>
+        </w:rPr>
+        <w:t xml:space="preserve"> have </w:t>
+      </w:r>
+      <w:proofErr w:type="gramStart"/>
+      <w:r>
+        <w:rPr>
+          <w:rFonts w:ascii="Arial" w:hAnsi="Arial" w:cs="Arial"/>
+          <w:b/>
+          <w:bCs/>
+          <w:i/>
+          <w:iCs/>
+          <w:sz w:val="18"/>
+          <w:szCs w:val="18"/>
+        </w:rPr>
+        <w:t>16 bit</w:t>
+      </w:r>
+      <w:proofErr w:type="gramEnd"/>
+      <w:r>
+        <w:rPr>
+          <w:rFonts w:ascii="Arial" w:hAnsi="Arial" w:cs="Arial"/>
+          <w:b/>
+          <w:bCs/>
+          <w:i/>
+          <w:iCs/>
+          <w:sz w:val="18"/>
+          <w:szCs w:val="18"/>
+        </w:rPr>
+        <w:t xml:space="preserve"> lane size, while </w:t>
+      </w:r>
+      <w:proofErr w:type="spellStart"/>
+      <w:r>
+        <w:rPr>
+          <w:rFonts w:ascii="Arial" w:hAnsi="Arial" w:cs="Arial"/>
+          <w:b/>
+          <w:bCs/>
+          <w:i/>
+          <w:iCs/>
+          <w:sz w:val="18"/>
+          <w:szCs w:val="18"/>
+        </w:rPr>
+        <w:t>FloatVector</w:t>
+      </w:r>
+      <w:proofErr w:type="spellEnd"/>
+      <w:r>
+        <w:rPr>
+          <w:rFonts w:ascii="Arial" w:hAnsi="Arial" w:cs="Arial"/>
+          <w:b/>
+          <w:bCs/>
+          <w:i/>
+          <w:iCs/>
+          <w:sz w:val="18"/>
+          <w:szCs w:val="18"/>
+        </w:rPr>
+        <w:t xml:space="preserve"> operate at </w:t>
+      </w:r>
+      <w:proofErr w:type="gramStart"/>
+      <w:r>
+        <w:rPr>
+          <w:rFonts w:ascii="Arial" w:hAnsi="Arial" w:cs="Arial"/>
+          <w:b/>
+          <w:bCs/>
+          <w:i/>
+          <w:iCs/>
+          <w:sz w:val="18"/>
+          <w:szCs w:val="18"/>
+        </w:rPr>
+        <w:t>32 bit</w:t>
+      </w:r>
+      <w:proofErr w:type="gramEnd"/>
+      <w:r>
+        <w:rPr>
+          <w:rFonts w:ascii="Arial" w:hAnsi="Arial" w:cs="Arial"/>
+          <w:b/>
+          <w:bCs/>
+          <w:i/>
+          <w:iCs/>
+          <w:sz w:val="18"/>
+          <w:szCs w:val="18"/>
+        </w:rPr>
+        <w:t xml:space="preserve"> lane granularity.</w:t>
+      </w:r>
+    </w:p>
+    <w:p>
+      <w:pPr>
+        <w:spacing w:after="0"/>
+        <w:jc w:val="both"/>
+        <w:rPr>
+          <w:rFonts w:ascii="Arial" w:hAnsi="Arial" w:cs="Arial"/>
+          <w:b/>
+          <w:bCs/>
+          <w:sz w:val="18"/>
+          <w:szCs w:val="18"/>
+        </w:rPr>
+      </w:pPr>
+    </w:p>
+    <w:p>
+      <w:pPr>
+        <w:spacing w:after="0"/>
+        <w:jc w:val="both"/>
+        <w:rPr>
+          <w:rFonts w:ascii="Arial" w:hAnsi="Arial" w:cs="Arial"/>
+          <w:b/>
+          <w:bCs/>
+          <w:sz w:val="18"/>
+          <w:szCs w:val="18"/>
+        </w:rPr>
+      </w:pPr>
+    </w:p>
+    <w:p>
+      <w:pPr>
+        <w:spacing w:after="0"/>
+        <w:jc w:val="both"/>
+        <w:rPr>
+          <w:rFonts w:ascii="Arial" w:hAnsi="Arial" w:cs="Arial"/>
+          <w:b/>
+          <w:bCs/>
+          <w:sz w:val="18"/>
+          <w:szCs w:val="18"/>
+        </w:rPr>
+      </w:pPr>
+    </w:p>
+    <w:p>
+      <w:pPr>
+        <w:spacing w:after="0"/>
+        <w:jc w:val="both"/>
+        <w:rPr>
+          <w:rFonts w:ascii="Arial" w:hAnsi="Arial" w:cs="Arial"/>
+          <w:b/>
+          <w:bCs/>
+          <w:sz w:val="18"/>
+          <w:szCs w:val="18"/>
+          <w:u w:val="single"/>
+        </w:rPr>
+      </w:pPr>
+      <w:r>
+        <w:rPr>
+          <w:rFonts w:ascii="Arial" w:hAnsi="Arial" w:cs="Arial"/>
+          <w:b/>
+          <w:bCs/>
+          <w:sz w:val="18"/>
+          <w:szCs w:val="18"/>
+          <w:u w:val="single"/>
+        </w:rPr>
+        <w:t>Intrinsic Entry points modification</w:t>
+      </w:r>
+    </w:p>
+    <w:p>
+      <w:pPr>
+        <w:spacing w:after="0"/>
+        <w:jc w:val="both"/>
+        <w:rPr>
+          <w:rFonts w:ascii="Arial" w:hAnsi="Arial" w:cs="Arial"/>
+          <w:b/>
+          <w:bCs/>
+          <w:sz w:val="18"/>
+          <w:szCs w:val="18"/>
+        </w:rPr>
+      </w:pPr>
+    </w:p>
+    <w:p>
+      <w:pPr>
+        <w:spacing w:after="0"/>
+        <w:jc w:val="both"/>
+        <w:rPr>
+          <w:rFonts w:ascii="Arial" w:hAnsi="Arial" w:cs="Arial"/>
+          <w:i/>
+          <w:iCs/>
+          <w:sz w:val="18"/>
+          <w:szCs w:val="18"/>
+        </w:rPr>
+      </w:pPr>
+    </w:p>
+    <w:p>
+      <w:pPr>
+        <w:spacing w:after="0"/>
+        <w:jc w:val="both"/>
+        <w:rPr>
+          <w:rFonts w:ascii="Arial" w:hAnsi="Arial" w:cs="Arial"/>
+          <w:b/>
+          <w:bCs/>
+          <w:i/>
+          <w:iCs/>
+          <w:sz w:val="18"/>
+          <w:szCs w:val="18"/>
+        </w:rPr>
+      </w:pPr>
+      <w:r>
+        <w:rPr>
+          <w:rFonts w:ascii="Arial" w:hAnsi="Arial" w:cs="Arial"/>
+          <w:b/>
+          <w:bCs/>
+          <w:i/>
+          <w:iCs/>
+          <w:sz w:val="18"/>
+          <w:szCs w:val="18"/>
+        </w:rPr>
+        <w:t>Current: -</w:t>
+      </w:r>
+    </w:p>
+    <w:p>
+      <w:pPr>
+        <w:spacing w:after="0"/>
+        <w:jc w:val="both"/>
+        <w:rPr>
+          <w:rFonts w:ascii="Arial" w:hAnsi="Arial" w:cs="Arial"/>
+          <w:i/>
+          <w:iCs/>
+          <w:sz w:val="18"/>
+          <w:szCs w:val="18"/>
+        </w:rPr>
+      </w:pPr>
+    </w:p>
+    <w:p>
+      <w:pPr>
+        <w:spacing w:after="0"/>
+        <w:jc w:val="both"/>
+        <w:rPr>
+          <w:rFonts w:ascii="Courier New" w:hAnsi="Courier New" w:cs="Courier New"/>
+          <w:i/>
+          <w:iCs/>
+          <w:sz w:val="16"/>
+          <w:szCs w:val="16"/>
+        </w:rPr>
+      </w:pPr>
+      <w:r>
+        <w:rPr>
+          <w:rFonts w:ascii="Arial" w:hAnsi="Arial" w:cs="Arial"/>
+          <w:i/>
+          <w:iCs/>
+          <w:sz w:val="18"/>
+          <w:szCs w:val="18"/>
+        </w:rPr>
+        <w:t xml:space="preserve">   </w:t>
+      </w:r>
+      <w:r>
+        <w:rPr>
+          <w:rFonts w:ascii="Courier New" w:hAnsi="Courier New" w:cs="Courier New"/>
+          <w:i/>
+          <w:iCs/>
+          <w:sz w:val="16"/>
+          <w:szCs w:val="16"/>
+        </w:rPr>
+        <w:t xml:space="preserve"> public interface </w:t>
+      </w:r>
+      <w:proofErr w:type="spellStart"/>
+      <w:r>
+        <w:rPr>
+          <w:rFonts w:ascii="Courier New" w:hAnsi="Courier New" w:cs="Courier New"/>
+          <w:i/>
+          <w:iCs/>
+          <w:sz w:val="16"/>
+          <w:szCs w:val="16"/>
+        </w:rPr>
+        <w:t>BinaryOperation</w:t>
+      </w:r>
+      <w:proofErr w:type="spellEnd"/>
+      <w:r>
+        <w:rPr>
+          <w:rFonts w:ascii="Courier New" w:hAnsi="Courier New" w:cs="Courier New"/>
+          <w:i/>
+          <w:iCs/>
+          <w:sz w:val="16"/>
+          <w:szCs w:val="16"/>
+        </w:rPr>
+        <w:t xml:space="preserve">&lt;VM extends </w:t>
+      </w:r>
+      <w:proofErr w:type="spellStart"/>
+      <w:r>
+        <w:rPr>
+          <w:rFonts w:ascii="Courier New" w:hAnsi="Courier New" w:cs="Courier New"/>
+          <w:i/>
+          <w:iCs/>
+          <w:sz w:val="16"/>
+          <w:szCs w:val="16"/>
+        </w:rPr>
+        <w:t>VectorPayload</w:t>
+      </w:r>
+      <w:proofErr w:type="spellEnd"/>
+      <w:r>
+        <w:rPr>
+          <w:rFonts w:ascii="Courier New" w:hAnsi="Courier New" w:cs="Courier New"/>
+          <w:i/>
+          <w:iCs/>
+          <w:sz w:val="16"/>
+          <w:szCs w:val="16"/>
+        </w:rPr>
+        <w:t>,</w:t>
+      </w:r>
+    </w:p>
+    <w:p>
+      <w:pPr>
+        <w:spacing w:after="0"/>
+        <w:jc w:val="both"/>
+        <w:rPr>
+          <w:rFonts w:ascii="Courier New" w:hAnsi="Courier New" w:cs="Courier New"/>
+          <w:i/>
+          <w:iCs/>
+          <w:sz w:val="16"/>
+          <w:szCs w:val="16"/>
+        </w:rPr>
+      </w:pPr>
+      <w:r>
+        <w:rPr>
+          <w:rFonts w:ascii="Courier New" w:hAnsi="Courier New" w:cs="Courier New"/>
+          <w:i/>
+          <w:iCs/>
+          <w:sz w:val="16"/>
+          <w:szCs w:val="16"/>
+        </w:rPr>
+        <w:t xml:space="preserve">                                     M extends </w:t>
+      </w:r>
+      <w:proofErr w:type="spellStart"/>
+      <w:r>
+        <w:rPr>
+          <w:rFonts w:ascii="Courier New" w:hAnsi="Courier New" w:cs="Courier New"/>
+          <w:i/>
+          <w:iCs/>
+          <w:sz w:val="16"/>
+          <w:szCs w:val="16"/>
+        </w:rPr>
+        <w:t>VectorMask</w:t>
+      </w:r>
+      <w:proofErr w:type="spellEnd"/>
+      <w:r>
+        <w:rPr>
+          <w:rFonts w:ascii="Courier New" w:hAnsi="Courier New" w:cs="Courier New"/>
+          <w:i/>
+          <w:iCs/>
+          <w:sz w:val="16"/>
+          <w:szCs w:val="16"/>
+        </w:rPr>
+        <w:t>&lt;?&gt;&gt; {</w:t>
+      </w:r>
+    </w:p>
+    <w:p>
+      <w:pPr>
+        <w:spacing w:after="0"/>
+        <w:jc w:val="both"/>
+        <w:rPr>
+          <w:rFonts w:ascii="Courier New" w:hAnsi="Courier New" w:cs="Courier New"/>
+          <w:i/>
+          <w:iCs/>
+          <w:sz w:val="16"/>
+          <w:szCs w:val="16"/>
+        </w:rPr>
+      </w:pPr>
+      <w:r>
+        <w:rPr>
+          <w:rFonts w:ascii="Courier New" w:hAnsi="Courier New" w:cs="Courier New"/>
+          <w:i/>
+          <w:iCs/>
+          <w:sz w:val="16"/>
+          <w:szCs w:val="16"/>
+        </w:rPr>
+        <w:t xml:space="preserve">        VM </w:t>
+      </w:r>
+      <w:proofErr w:type="gramStart"/>
+      <w:r>
+        <w:rPr>
+          <w:rFonts w:ascii="Courier New" w:hAnsi="Courier New" w:cs="Courier New"/>
+          <w:i/>
+          <w:iCs/>
+          <w:sz w:val="16"/>
+          <w:szCs w:val="16"/>
+        </w:rPr>
+        <w:t>apply(</w:t>
+      </w:r>
+      <w:proofErr w:type="gramEnd"/>
+      <w:r>
+        <w:rPr>
+          <w:rFonts w:ascii="Courier New" w:hAnsi="Courier New" w:cs="Courier New"/>
+          <w:i/>
+          <w:iCs/>
+          <w:sz w:val="16"/>
+          <w:szCs w:val="16"/>
+        </w:rPr>
+        <w:t xml:space="preserve">VM v1, VM v2, </w:t>
+      </w:r>
+      <w:proofErr w:type="spellStart"/>
+      <w:r>
+        <w:rPr>
+          <w:rFonts w:ascii="Courier New" w:hAnsi="Courier New" w:cs="Courier New"/>
+          <w:i/>
+          <w:iCs/>
+          <w:sz w:val="16"/>
+          <w:szCs w:val="16"/>
+        </w:rPr>
+        <w:t>M m</w:t>
+      </w:r>
+      <w:proofErr w:type="spellEnd"/>
+      <w:r>
+        <w:rPr>
+          <w:rFonts w:ascii="Courier New" w:hAnsi="Courier New" w:cs="Courier New"/>
+          <w:i/>
+          <w:iCs/>
+          <w:sz w:val="16"/>
+          <w:szCs w:val="16"/>
+        </w:rPr>
+        <w:t>);</w:t>
+      </w:r>
+    </w:p>
+    <w:p>
+      <w:pPr>
+        <w:spacing w:after="0"/>
+        <w:jc w:val="both"/>
+        <w:rPr>
+          <w:rFonts w:ascii="Courier New" w:hAnsi="Courier New" w:cs="Courier New"/>
+          <w:i/>
+          <w:iCs/>
+          <w:sz w:val="16"/>
+          <w:szCs w:val="16"/>
+        </w:rPr>
+      </w:pPr>
+      <w:r>
+        <w:rPr>
+          <w:rFonts w:ascii="Courier New" w:hAnsi="Courier New" w:cs="Courier New"/>
+          <w:i/>
+          <w:iCs/>
+          <w:sz w:val="16"/>
+          <w:szCs w:val="16"/>
+        </w:rPr>
+        <w:t xml:space="preserve">    }</w:t>
+      </w:r>
+    </w:p>
+    <w:p>
+      <w:pPr>
+        <w:spacing w:after="0"/>
+        <w:jc w:val="both"/>
+        <w:rPr>
+          <w:rFonts w:ascii="Courier New" w:hAnsi="Courier New" w:cs="Courier New"/>
+          <w:i/>
+          <w:iCs/>
+          <w:sz w:val="16"/>
+          <w:szCs w:val="16"/>
+        </w:rPr>
+      </w:pPr>
+    </w:p>
+    <w:p>
+      <w:pPr>
+        <w:spacing w:after="0"/>
+        <w:jc w:val="both"/>
+        <w:rPr>
+          <w:rFonts w:ascii="Courier New" w:hAnsi="Courier New" w:cs="Courier New"/>
+          <w:i/>
+          <w:iCs/>
+          <w:sz w:val="16"/>
+          <w:szCs w:val="16"/>
+        </w:rPr>
+      </w:pPr>
+      <w:r>
+        <w:rPr>
+          <w:rFonts w:ascii="Courier New" w:hAnsi="Courier New" w:cs="Courier New"/>
+          <w:i/>
+          <w:iCs/>
+          <w:sz w:val="16"/>
+          <w:szCs w:val="16"/>
+        </w:rPr>
+        <w:t xml:space="preserve">    @IntrinsicCandidate</w:t>
+      </w:r>
+    </w:p>
+    <w:p>
+      <w:pPr>
+        <w:spacing w:after="0"/>
+        <w:jc w:val="both"/>
+        <w:rPr>
+          <w:rFonts w:ascii="Courier New" w:hAnsi="Courier New" w:cs="Courier New"/>
+          <w:i/>
+          <w:iCs/>
+          <w:sz w:val="16"/>
+          <w:szCs w:val="16"/>
+        </w:rPr>
+      </w:pPr>
+      <w:r>
+        <w:rPr>
+          <w:rFonts w:ascii="Courier New" w:hAnsi="Courier New" w:cs="Courier New"/>
+          <w:i/>
+          <w:iCs/>
+          <w:sz w:val="16"/>
+          <w:szCs w:val="16"/>
+        </w:rPr>
+        <w:t xml:space="preserve">    public static</w:t>
+      </w:r>
+    </w:p>
+    <w:p>
+      <w:pPr>
+        <w:spacing w:after="0"/>
+        <w:jc w:val="both"/>
+        <w:rPr>
+          <w:rFonts w:ascii="Courier New" w:hAnsi="Courier New" w:cs="Courier New"/>
+          <w:i/>
+          <w:iCs/>
+          <w:sz w:val="16"/>
+          <w:szCs w:val="16"/>
+        </w:rPr>
+      </w:pPr>
+      <w:r>
+        <w:rPr>
+          <w:rFonts w:ascii="Courier New" w:hAnsi="Courier New" w:cs="Courier New"/>
+          <w:i/>
+          <w:iCs/>
+          <w:sz w:val="16"/>
+          <w:szCs w:val="16"/>
+        </w:rPr>
+        <w:t xml:space="preserve">    &lt;VM extends </w:t>
+      </w:r>
+      <w:proofErr w:type="spellStart"/>
+      <w:r>
+        <w:rPr>
+          <w:rFonts w:ascii="Courier New" w:hAnsi="Courier New" w:cs="Courier New"/>
+          <w:i/>
+          <w:iCs/>
+          <w:sz w:val="16"/>
+          <w:szCs w:val="16"/>
+        </w:rPr>
+        <w:t>VectorPayload</w:t>
+      </w:r>
+      <w:proofErr w:type="spellEnd"/>
+      <w:r>
+        <w:rPr>
+          <w:rFonts w:ascii="Courier New" w:hAnsi="Courier New" w:cs="Courier New"/>
+          <w:i/>
+          <w:iCs/>
+          <w:sz w:val="16"/>
+          <w:szCs w:val="16"/>
+        </w:rPr>
+        <w:t>,</w:t>
+      </w:r>
+    </w:p>
+    <w:p>
+      <w:pPr>
+        <w:spacing w:after="0"/>
+        <w:jc w:val="both"/>
+        <w:rPr>
+          <w:rFonts w:ascii="Courier New" w:hAnsi="Courier New" w:cs="Courier New"/>
+          <w:i/>
+          <w:iCs/>
+          <w:sz w:val="16"/>
+          <w:szCs w:val="16"/>
+        </w:rPr>
+      </w:pPr>
+      <w:r>
+        <w:rPr>
+          <w:rFonts w:ascii="Courier New" w:hAnsi="Courier New" w:cs="Courier New"/>
+          <w:i/>
+          <w:iCs/>
+          <w:sz w:val="16"/>
+          <w:szCs w:val="16"/>
+        </w:rPr>
+        <w:t xml:space="preserve">     M extends </w:t>
+      </w:r>
+      <w:proofErr w:type="spellStart"/>
+      <w:r>
+        <w:rPr>
+          <w:rFonts w:ascii="Courier New" w:hAnsi="Courier New" w:cs="Courier New"/>
+          <w:i/>
+          <w:iCs/>
+          <w:sz w:val="16"/>
+          <w:szCs w:val="16"/>
+        </w:rPr>
+        <w:t>VectorMask</w:t>
+      </w:r>
+      <w:proofErr w:type="spellEnd"/>
+      <w:r>
+        <w:rPr>
+          <w:rFonts w:ascii="Courier New" w:hAnsi="Courier New" w:cs="Courier New"/>
+          <w:i/>
+          <w:iCs/>
+          <w:sz w:val="16"/>
+          <w:szCs w:val="16"/>
+        </w:rPr>
+        <w:t>&lt;E&gt;,</w:t>
+      </w:r>
+    </w:p>
+    <w:p>
+      <w:pPr>
+        <w:spacing w:after="0"/>
+        <w:jc w:val="both"/>
+        <w:rPr>
+          <w:rFonts w:ascii="Courier New" w:hAnsi="Courier New" w:cs="Courier New"/>
+          <w:i/>
+          <w:iCs/>
+          <w:sz w:val="16"/>
+          <w:szCs w:val="16"/>
+        </w:rPr>
+      </w:pPr>
+      <w:r>
+        <w:rPr>
+          <w:rFonts w:ascii="Courier New" w:hAnsi="Courier New" w:cs="Courier New"/>
+          <w:i/>
+          <w:iCs/>
+          <w:sz w:val="16"/>
+          <w:szCs w:val="16"/>
+        </w:rPr>
+        <w:t xml:space="preserve">     E&gt;</w:t>
+      </w:r>
+    </w:p>
+    <w:p>
+      <w:pPr>
+        <w:spacing w:after="0"/>
+        <w:jc w:val="both"/>
+        <w:rPr>
+          <w:rFonts w:ascii="Courier New" w:hAnsi="Courier New" w:cs="Courier New"/>
+          <w:i/>
+          <w:iCs/>
+          <w:sz w:val="16"/>
+          <w:szCs w:val="16"/>
+        </w:rPr>
+      </w:pPr>
+      <w:r>
+        <w:rPr>
+          <w:rFonts w:ascii="Courier New" w:hAnsi="Courier New" w:cs="Courier New"/>
+          <w:i/>
+          <w:iCs/>
+          <w:sz w:val="16"/>
+          <w:szCs w:val="16"/>
+        </w:rPr>
+        <w:t xml:space="preserve">    VM </w:t>
+      </w:r>
+      <w:proofErr w:type="spellStart"/>
+      <w:proofErr w:type="gramStart"/>
+      <w:r>
+        <w:rPr>
+          <w:rFonts w:ascii="Courier New" w:hAnsi="Courier New" w:cs="Courier New"/>
+          <w:i/>
+          <w:iCs/>
+          <w:sz w:val="16"/>
+          <w:szCs w:val="16"/>
+        </w:rPr>
+        <w:t>binaryOp</w:t>
+      </w:r>
+      <w:proofErr w:type="spellEnd"/>
+      <w:r>
+        <w:rPr>
+          <w:rFonts w:ascii="Courier New" w:hAnsi="Courier New" w:cs="Courier New"/>
+          <w:i/>
+          <w:iCs/>
+          <w:sz w:val="16"/>
+          <w:szCs w:val="16"/>
+        </w:rPr>
+        <w:t>(</w:t>
+      </w:r>
+      <w:proofErr w:type="gramEnd"/>
+      <w:r>
+        <w:rPr>
+          <w:rFonts w:ascii="Courier New" w:hAnsi="Courier New" w:cs="Courier New"/>
+          <w:i/>
+          <w:iCs/>
+          <w:sz w:val="16"/>
+          <w:szCs w:val="16"/>
+        </w:rPr>
+        <w:t xml:space="preserve">int </w:t>
+      </w:r>
+      <w:proofErr w:type="spellStart"/>
+      <w:r>
+        <w:rPr>
+          <w:rFonts w:ascii="Courier New" w:hAnsi="Courier New" w:cs="Courier New"/>
+          <w:i/>
+          <w:iCs/>
+          <w:sz w:val="16"/>
+          <w:szCs w:val="16"/>
+        </w:rPr>
+        <w:t>oprId</w:t>
+      </w:r>
+      <w:proofErr w:type="spellEnd"/>
+      <w:r>
+        <w:rPr>
+          <w:rFonts w:ascii="Courier New" w:hAnsi="Courier New" w:cs="Courier New"/>
+          <w:i/>
+          <w:iCs/>
+          <w:sz w:val="16"/>
+          <w:szCs w:val="16"/>
+        </w:rPr>
+        <w:t>,</w:t>
+      </w:r>
+    </w:p>
+    <w:p>
+      <w:pPr>
+        <w:spacing w:after="0"/>
+        <w:jc w:val="both"/>
+        <w:rPr>
+          <w:rFonts w:ascii="Courier New" w:hAnsi="Courier New" w:cs="Courier New"/>
+          <w:i/>
+          <w:iCs/>
+          <w:sz w:val="16"/>
+          <w:szCs w:val="16"/>
+        </w:rPr>
+      </w:pPr>
+      <w:r>
+        <w:rPr>
+          <w:rFonts w:ascii="Courier New" w:hAnsi="Courier New" w:cs="Courier New"/>
+          <w:i/>
+          <w:iCs/>
+          <w:sz w:val="16"/>
+          <w:szCs w:val="16"/>
+        </w:rPr>
+        <w:t xml:space="preserve">                Class&lt;? extends VM&gt; </w:t>
+      </w:r>
+      <w:proofErr w:type="spellStart"/>
+      <w:r>
+        <w:rPr>
+          <w:rFonts w:ascii="Courier New" w:hAnsi="Courier New" w:cs="Courier New"/>
+          <w:i/>
+          <w:iCs/>
+          <w:sz w:val="16"/>
+          <w:szCs w:val="16"/>
+        </w:rPr>
+        <w:t>vmClass</w:t>
+      </w:r>
+      <w:proofErr w:type="spellEnd"/>
+      <w:r>
+        <w:rPr>
+          <w:rFonts w:ascii="Courier New" w:hAnsi="Courier New" w:cs="Courier New"/>
+          <w:i/>
+          <w:iCs/>
+          <w:sz w:val="16"/>
+          <w:szCs w:val="16"/>
+        </w:rPr>
+        <w:t xml:space="preserve">, Class&lt;? extends M&gt; </w:t>
+      </w:r>
+      <w:proofErr w:type="spellStart"/>
+      <w:r>
+        <w:rPr>
+          <w:rFonts w:ascii="Courier New" w:hAnsi="Courier New" w:cs="Courier New"/>
+          <w:i/>
+          <w:iCs/>
+          <w:sz w:val="16"/>
+          <w:szCs w:val="16"/>
+        </w:rPr>
+        <w:t>mClass</w:t>
+      </w:r>
+      <w:proofErr w:type="spellEnd"/>
+      <w:r>
+        <w:rPr>
+          <w:rFonts w:ascii="Courier New" w:hAnsi="Courier New" w:cs="Courier New"/>
+          <w:i/>
+          <w:iCs/>
+          <w:sz w:val="16"/>
+          <w:szCs w:val="16"/>
+        </w:rPr>
+        <w:t xml:space="preserve">, Class&lt;E&gt; </w:t>
+      </w:r>
+      <w:proofErr w:type="spellStart"/>
+      <w:r>
+        <w:rPr>
+          <w:rFonts w:ascii="Courier New" w:hAnsi="Courier New" w:cs="Courier New"/>
+          <w:i/>
+          <w:iCs/>
+          <w:sz w:val="16"/>
+          <w:szCs w:val="16"/>
+        </w:rPr>
+        <w:t>eClass</w:t>
+      </w:r>
+      <w:proofErr w:type="spellEnd"/>
+      <w:r>
+        <w:rPr>
+          <w:rFonts w:ascii="Courier New" w:hAnsi="Courier New" w:cs="Courier New"/>
+          <w:i/>
+          <w:iCs/>
+          <w:sz w:val="16"/>
+          <w:szCs w:val="16"/>
+        </w:rPr>
+        <w:t>,</w:t>
+      </w:r>
+    </w:p>
+    <w:p>
+      <w:pPr>
+        <w:spacing w:after="0"/>
+        <w:jc w:val="both"/>
+        <w:rPr>
+          <w:rFonts w:ascii="Courier New" w:hAnsi="Courier New" w:cs="Courier New"/>
+          <w:i/>
+          <w:iCs/>
+          <w:sz w:val="16"/>
+          <w:szCs w:val="16"/>
+        </w:rPr>
+      </w:pPr>
+      <w:r>
+        <w:rPr>
+          <w:rFonts w:ascii="Courier New" w:hAnsi="Courier New" w:cs="Courier New"/>
+          <w:i/>
+          <w:iCs/>
+          <w:sz w:val="16"/>
+          <w:szCs w:val="16"/>
+        </w:rPr>
+        <w:t xml:space="preserve">                int length,</w:t>
+      </w:r>
+    </w:p>
+    <w:p>
+      <w:pPr>
+        <w:spacing w:after="0"/>
+        <w:jc w:val="both"/>
+        <w:rPr>
+          <w:rFonts w:ascii="Courier New" w:hAnsi="Courier New" w:cs="Courier New"/>
+          <w:i/>
+          <w:iCs/>
+          <w:sz w:val="16"/>
+          <w:szCs w:val="16"/>
+        </w:rPr>
+      </w:pPr>
+      <w:r>
+        <w:rPr>
+          <w:rFonts w:ascii="Courier New" w:hAnsi="Courier New" w:cs="Courier New"/>
+          <w:i/>
+          <w:iCs/>
+          <w:sz w:val="16"/>
+          <w:szCs w:val="16"/>
+        </w:rPr>
+        <w:t xml:space="preserve">                VM v1, VM v2, </w:t>
+      </w:r>
+      <w:proofErr w:type="spellStart"/>
+      <w:r>
+        <w:rPr>
+          <w:rFonts w:ascii="Courier New" w:hAnsi="Courier New" w:cs="Courier New"/>
+          <w:i/>
+          <w:iCs/>
+          <w:sz w:val="16"/>
+          <w:szCs w:val="16"/>
+        </w:rPr>
+        <w:t>M m</w:t>
+      </w:r>
+      <w:proofErr w:type="spellEnd"/>
+      <w:r>
+        <w:rPr>
+          <w:rFonts w:ascii="Courier New" w:hAnsi="Courier New" w:cs="Courier New"/>
+          <w:i/>
+          <w:iCs/>
+          <w:sz w:val="16"/>
+          <w:szCs w:val="16"/>
+        </w:rPr>
+        <w:t>,</w:t>
+      </w:r>
+    </w:p>
+    <w:p>
+      <w:pPr>
+        <w:spacing w:after="0"/>
+        <w:jc w:val="both"/>
+        <w:rPr>
+          <w:rFonts w:ascii="Courier New" w:hAnsi="Courier New" w:cs="Courier New"/>
+          <w:i/>
+          <w:iCs/>
+          <w:sz w:val="16"/>
+          <w:szCs w:val="16"/>
+        </w:rPr>
+      </w:pPr>
+      <w:r>
+        <w:rPr>
+          <w:rFonts w:ascii="Courier New" w:hAnsi="Courier New" w:cs="Courier New"/>
+          <w:i/>
+          <w:iCs/>
+          <w:sz w:val="16"/>
+          <w:szCs w:val="16"/>
+        </w:rPr>
+        <w:t xml:space="preserve">                </w:t>
+      </w:r>
+      <w:proofErr w:type="spellStart"/>
+      <w:r>
+        <w:rPr>
+          <w:rFonts w:ascii="Courier New" w:hAnsi="Courier New" w:cs="Courier New"/>
+          <w:i/>
+          <w:iCs/>
+          <w:sz w:val="16"/>
+          <w:szCs w:val="16"/>
+        </w:rPr>
+        <w:t>BinaryOperation</w:t>
+      </w:r>
+      <w:proofErr w:type="spellEnd"/>
+      <w:r>
+        <w:rPr>
+          <w:rFonts w:ascii="Courier New" w:hAnsi="Courier New" w:cs="Courier New"/>
+          <w:i/>
+          <w:iCs/>
+          <w:sz w:val="16"/>
+          <w:szCs w:val="16"/>
+        </w:rPr>
+        <w:t xml:space="preserve">&lt;VM, M&gt; </w:t>
+      </w:r>
+      <w:proofErr w:type="spellStart"/>
+      <w:r>
+        <w:rPr>
+          <w:rFonts w:ascii="Courier New" w:hAnsi="Courier New" w:cs="Courier New"/>
+          <w:i/>
+          <w:iCs/>
+          <w:sz w:val="16"/>
+          <w:szCs w:val="16"/>
+        </w:rPr>
+        <w:t>defaultImpl</w:t>
+      </w:r>
+      <w:proofErr w:type="spellEnd"/>
+      <w:r>
+        <w:rPr>
+          <w:rFonts w:ascii="Courier New" w:hAnsi="Courier New" w:cs="Courier New"/>
+          <w:i/>
+          <w:iCs/>
+          <w:sz w:val="16"/>
+          <w:szCs w:val="16"/>
+        </w:rPr>
+        <w:t>) {</w:t>
+      </w:r>
+    </w:p>
+    <w:p>
+      <w:pPr>
+        <w:spacing w:after="0"/>
+        <w:jc w:val="both"/>
+        <w:rPr>
+          <w:rFonts w:ascii="Courier New" w:hAnsi="Courier New" w:cs="Courier New"/>
+          <w:i/>
+          <w:iCs/>
+          <w:sz w:val="16"/>
+          <w:szCs w:val="16"/>
+        </w:rPr>
+      </w:pPr>
+      <w:r>
+        <w:rPr>
+          <w:rFonts w:ascii="Courier New" w:hAnsi="Courier New" w:cs="Courier New"/>
+          <w:i/>
+          <w:iCs/>
+          <w:sz w:val="16"/>
+          <w:szCs w:val="16"/>
+        </w:rPr>
+        <w:t xml:space="preserve">        assert </w:t>
+      </w:r>
+      <w:proofErr w:type="spellStart"/>
+      <w:r>
+        <w:rPr>
+          <w:rFonts w:ascii="Courier New" w:hAnsi="Courier New" w:cs="Courier New"/>
+          <w:i/>
+          <w:iCs/>
+          <w:sz w:val="16"/>
+          <w:szCs w:val="16"/>
+        </w:rPr>
+        <w:t>isNonCapturingLambda</w:t>
+      </w:r>
+      <w:proofErr w:type="spellEnd"/>
+      <w:r>
+        <w:rPr>
+          <w:rFonts w:ascii="Courier New" w:hAnsi="Courier New" w:cs="Courier New"/>
+          <w:i/>
+          <w:iCs/>
+          <w:sz w:val="16"/>
+          <w:szCs w:val="16"/>
+        </w:rPr>
+        <w:t>(</w:t>
+      </w:r>
+      <w:proofErr w:type="spellStart"/>
+      <w:r>
+        <w:rPr>
+          <w:rFonts w:ascii="Courier New" w:hAnsi="Courier New" w:cs="Courier New"/>
+          <w:i/>
+          <w:iCs/>
+          <w:sz w:val="16"/>
+          <w:szCs w:val="16"/>
+        </w:rPr>
+        <w:t>defaultImpl</w:t>
+      </w:r>
+      <w:proofErr w:type="spellEnd"/>
+      <w:proofErr w:type="gramStart"/>
+      <w:r>
+        <w:rPr>
+          <w:rFonts w:ascii="Courier New" w:hAnsi="Courier New" w:cs="Courier New"/>
+          <w:i/>
+          <w:iCs/>
+          <w:sz w:val="16"/>
+          <w:szCs w:val="16"/>
+        </w:rPr>
+        <w:t>) :</w:t>
+      </w:r>
+      <w:proofErr w:type="gramEnd"/>
+      <w:r>
+        <w:rPr>
+          <w:rFonts w:ascii="Courier New" w:hAnsi="Courier New" w:cs="Courier New"/>
+          <w:i/>
+          <w:iCs/>
+          <w:sz w:val="16"/>
+          <w:szCs w:val="16"/>
+        </w:rPr>
+        <w:t xml:space="preserve"> </w:t>
+      </w:r>
+      <w:proofErr w:type="spellStart"/>
+      <w:r>
+        <w:rPr>
+          <w:rFonts w:ascii="Courier New" w:hAnsi="Courier New" w:cs="Courier New"/>
+          <w:i/>
+          <w:iCs/>
+          <w:sz w:val="16"/>
+          <w:szCs w:val="16"/>
+        </w:rPr>
+        <w:t>defaultImpl</w:t>
+      </w:r>
+      <w:proofErr w:type="spellEnd"/>
+      <w:r>
+        <w:rPr>
+          <w:rFonts w:ascii="Courier New" w:hAnsi="Courier New" w:cs="Courier New"/>
+          <w:i/>
+          <w:iCs/>
+          <w:sz w:val="16"/>
+          <w:szCs w:val="16"/>
+        </w:rPr>
+        <w:t>;</w:t>
+      </w:r>
+    </w:p>
+    <w:p>
+      <w:pPr>
+        <w:spacing w:after="0"/>
+        <w:jc w:val="both"/>
+        <w:rPr>
+          <w:rFonts w:ascii="Courier New" w:hAnsi="Courier New" w:cs="Courier New"/>
+          <w:i/>
+          <w:iCs/>
+          <w:sz w:val="16"/>
+          <w:szCs w:val="16"/>
+        </w:rPr>
+      </w:pPr>
+      <w:r>
+        <w:rPr>
+          <w:rFonts w:ascii="Courier New" w:hAnsi="Courier New" w:cs="Courier New"/>
+          <w:i/>
+          <w:iCs/>
+          <w:sz w:val="16"/>
+          <w:szCs w:val="16"/>
+        </w:rPr>
+        <w:t xml:space="preserve">        return </w:t>
+      </w:r>
+      <w:proofErr w:type="spellStart"/>
+      <w:r>
+        <w:rPr>
+          <w:rFonts w:ascii="Courier New" w:hAnsi="Courier New" w:cs="Courier New"/>
+          <w:i/>
+          <w:iCs/>
+          <w:sz w:val="16"/>
+          <w:szCs w:val="16"/>
+        </w:rPr>
+        <w:t>defaultImpl.apply</w:t>
+      </w:r>
+      <w:proofErr w:type="spellEnd"/>
+      <w:r>
+        <w:rPr>
+          <w:rFonts w:ascii="Courier New" w:hAnsi="Courier New" w:cs="Courier New"/>
+          <w:i/>
+          <w:iCs/>
+          <w:sz w:val="16"/>
+          <w:szCs w:val="16"/>
+        </w:rPr>
+        <w:t>(v1, v2, m);</w:t>
+      </w:r>
+    </w:p>
+    <w:p>
+      <w:pPr>
+        <w:spacing w:after="0"/>
+        <w:jc w:val="both"/>
+        <w:rPr>
+          <w:rFonts w:ascii="Courier New" w:hAnsi="Courier New" w:cs="Courier New"/>
+          <w:i/>
+          <w:iCs/>
+          <w:sz w:val="16"/>
+          <w:szCs w:val="16"/>
+        </w:rPr>
+      </w:pPr>
+      <w:r>
+        <w:rPr>
+          <w:rFonts w:ascii="Courier New" w:hAnsi="Courier New" w:cs="Courier New"/>
+          <w:i/>
+          <w:iCs/>
+          <w:sz w:val="16"/>
+          <w:szCs w:val="16"/>
+        </w:rPr>
+        <w:t xml:space="preserve">    }</w:t>
+      </w:r>
+    </w:p>
+    <w:p>
+      <w:pPr>
+        <w:spacing w:after="0"/>
+        <w:jc w:val="both"/>
+        <w:rPr>
+          <w:rFonts w:ascii="Arial" w:hAnsi="Arial" w:cs="Arial"/>
+          <w:b/>
+          <w:bCs/>
+          <w:sz w:val="18"/>
+          <w:szCs w:val="18"/>
+        </w:rPr>
+      </w:pPr>
+    </w:p>
+    <w:p>
+      <w:pPr>
+        <w:spacing w:after="0"/>
+        <w:jc w:val="both"/>
+        <w:rPr>
+          <w:rFonts w:ascii="Arial" w:hAnsi="Arial" w:cs="Arial"/>
+          <w:b/>
+          <w:bCs/>
+          <w:i/>
+          <w:iCs/>
+          <w:sz w:val="18"/>
+          <w:szCs w:val="18"/>
+        </w:rPr>
+      </w:pPr>
+      <w:r>
+        <w:rPr>
+          <w:rFonts w:ascii="Arial" w:hAnsi="Arial" w:cs="Arial"/>
+          <w:b/>
+          <w:bCs/>
+          <w:i/>
+          <w:iCs/>
+          <w:sz w:val="18"/>
+          <w:szCs w:val="18"/>
+        </w:rPr>
+        <w:t>Desired:</w:t>
+      </w:r>
+      <w:r>
+        <w:rPr>
+          <w:rFonts w:ascii="Arial" w:hAnsi="Arial" w:cs="Arial"/>
+          <w:b/>
+          <w:bCs/>
+          <w:i/>
+          <w:iCs/>
+          <w:sz w:val="18"/>
+          <w:szCs w:val="18"/>
+        </w:rPr>
+        <w:t xml:space="preserve"> -</w:t>
+      </w:r>
+    </w:p>
+    <w:p>
+      <w:pPr>
+        <w:spacing w:after="0"/>
+        <w:jc w:val="both"/>
+        <w:rPr>
+          <w:rFonts w:ascii="Arial" w:hAnsi="Arial" w:cs="Arial"/>
+          <w:b/>
+          <w:bCs/>
+          <w:i/>
+          <w:iCs/>
+          <w:sz w:val="18"/>
+          <w:szCs w:val="18"/>
+        </w:rPr>
+      </w:pPr>
+    </w:p>
+    <w:p>
+      <w:pPr>
+        <w:spacing w:after="0"/>
+        <w:jc w:val="both"/>
+        <w:rPr>
+          <w:rFonts w:ascii="Arial" w:hAnsi="Arial" w:cs="Arial"/>
+          <w:b/>
+          <w:bCs/>
+          <w:i/>
+          <w:iCs/>
+          <w:sz w:val="18"/>
+          <w:szCs w:val="18"/>
+        </w:rPr>
+      </w:pPr>
+    </w:p>
+    <w:p>
+      <w:pPr>
+        <w:spacing w:after="0"/>
+        <w:jc w:val="both"/>
+        <w:rPr>
+          <w:rFonts w:ascii="Courier New" w:hAnsi="Courier New" w:cs="Courier New"/>
+          <w:i/>
+          <w:iCs/>
+          <w:sz w:val="16"/>
+          <w:szCs w:val="16"/>
+        </w:rPr>
+      </w:pPr>
+      <w:r>
+        <w:rPr>
+          <w:rFonts w:ascii="Courier New" w:hAnsi="Courier New" w:cs="Courier New"/>
+          <w:i/>
+          <w:iCs/>
+          <w:sz w:val="16"/>
+          <w:szCs w:val="16"/>
+        </w:rPr>
+        <w:t xml:space="preserve">    public interface </w:t>
+      </w:r>
+      <w:proofErr w:type="spellStart"/>
+      <w:r>
+        <w:rPr>
+          <w:rFonts w:ascii="Courier New" w:hAnsi="Courier New" w:cs="Courier New"/>
+          <w:i/>
+          <w:iCs/>
+          <w:sz w:val="16"/>
+          <w:szCs w:val="16"/>
+        </w:rPr>
+        <w:t>BinaryOperation</w:t>
+      </w:r>
+      <w:proofErr w:type="spellEnd"/>
+      <w:r>
+        <w:rPr>
+          <w:rFonts w:ascii="Courier New" w:hAnsi="Courier New" w:cs="Courier New"/>
+          <w:i/>
+          <w:iCs/>
+          <w:sz w:val="16"/>
+          <w:szCs w:val="16"/>
+        </w:rPr>
+        <w:t xml:space="preserve">&lt;VM extends </w:t>
+      </w:r>
+      <w:proofErr w:type="spellStart"/>
+      <w:r>
+        <w:rPr>
+          <w:rFonts w:ascii="Courier New" w:hAnsi="Courier New" w:cs="Courier New"/>
+          <w:i/>
+          <w:iCs/>
+          <w:sz w:val="16"/>
+          <w:szCs w:val="16"/>
+        </w:rPr>
+        <w:t>VectorPayload</w:t>
+      </w:r>
+      <w:proofErr w:type="spellEnd"/>
+      <w:r>
+        <w:rPr>
+          <w:rFonts w:ascii="Courier New" w:hAnsi="Courier New" w:cs="Courier New"/>
+          <w:i/>
+          <w:iCs/>
+          <w:sz w:val="16"/>
+          <w:szCs w:val="16"/>
+        </w:rPr>
+        <w:t>,</w:t>
+      </w:r>
+    </w:p>
+    <w:p>
+      <w:pPr>
+        <w:spacing w:after="0"/>
+        <w:jc w:val="both"/>
+        <w:rPr>
+          <w:rFonts w:ascii="Courier New" w:hAnsi="Courier New" w:cs="Courier New"/>
+          <w:i/>
+          <w:iCs/>
+          <w:sz w:val="16"/>
+          <w:szCs w:val="16"/>
+        </w:rPr>
+      </w:pPr>
+      <w:r>
+        <w:rPr>
+          <w:rFonts w:ascii="Courier New" w:hAnsi="Courier New" w:cs="Courier New"/>
+          <w:i/>
+          <w:iCs/>
+          <w:sz w:val="16"/>
+          <w:szCs w:val="16"/>
+        </w:rPr>
+        <w:t xml:space="preserve">                                     M extends </w:t>
+      </w:r>
+      <w:proofErr w:type="spellStart"/>
+      <w:r>
+        <w:rPr>
+          <w:rFonts w:ascii="Courier New" w:hAnsi="Courier New" w:cs="Courier New"/>
+          <w:i/>
+          <w:iCs/>
+          <w:sz w:val="16"/>
+          <w:szCs w:val="16"/>
+        </w:rPr>
+        <w:t>VectorMask</w:t>
+      </w:r>
+      <w:proofErr w:type="spellEnd"/>
+      <w:r>
+        <w:rPr>
+          <w:rFonts w:ascii="Courier New" w:hAnsi="Courier New" w:cs="Courier New"/>
+          <w:i/>
+          <w:iCs/>
+          <w:sz w:val="16"/>
+          <w:szCs w:val="16"/>
+        </w:rPr>
+        <w:t>&lt;?&gt;&gt; {</w:t>
+      </w:r>
+    </w:p>
+    <w:p>
+      <w:pPr>
+        <w:spacing w:after="0"/>
+        <w:jc w:val="both"/>
+        <w:rPr>
+          <w:rFonts w:ascii="Courier New" w:hAnsi="Courier New" w:cs="Courier New"/>
+          <w:i/>
+          <w:iCs/>
+          <w:sz w:val="16"/>
+          <w:szCs w:val="16"/>
+        </w:rPr>
+      </w:pPr>
+      <w:r>
+        <w:rPr>
+          <w:rFonts w:ascii="Courier New" w:hAnsi="Courier New" w:cs="Courier New"/>
+          <w:i/>
+          <w:iCs/>
+          <w:sz w:val="16"/>
+          <w:szCs w:val="16"/>
+        </w:rPr>
+        <w:t xml:space="preserve">        VM </w:t>
+      </w:r>
+      <w:proofErr w:type="gramStart"/>
+      <w:r>
+        <w:rPr>
+          <w:rFonts w:ascii="Courier New" w:hAnsi="Courier New" w:cs="Courier New"/>
+          <w:i/>
+          <w:iCs/>
+          <w:sz w:val="16"/>
+          <w:szCs w:val="16"/>
+        </w:rPr>
+        <w:t>apply(</w:t>
+      </w:r>
+      <w:proofErr w:type="gramEnd"/>
+      <w:r>
+        <w:rPr>
+          <w:rFonts w:ascii="Courier New" w:hAnsi="Courier New" w:cs="Courier New"/>
+          <w:i/>
+          <w:iCs/>
+          <w:sz w:val="16"/>
+          <w:szCs w:val="16"/>
+        </w:rPr>
+        <w:t xml:space="preserve">VM v1, VM v2, </w:t>
+      </w:r>
+      <w:proofErr w:type="spellStart"/>
+      <w:r>
+        <w:rPr>
+          <w:rFonts w:ascii="Courier New" w:hAnsi="Courier New" w:cs="Courier New"/>
+          <w:i/>
+          <w:iCs/>
+          <w:sz w:val="16"/>
+          <w:szCs w:val="16"/>
+        </w:rPr>
+        <w:t>M m</w:t>
+      </w:r>
+      <w:proofErr w:type="spellEnd"/>
+      <w:r>
+        <w:rPr>
+          <w:rFonts w:ascii="Courier New" w:hAnsi="Courier New" w:cs="Courier New"/>
+          <w:i/>
+          <w:iCs/>
+          <w:sz w:val="16"/>
+          <w:szCs w:val="16"/>
+        </w:rPr>
+        <w:t>);</w:t>
+      </w:r>
+    </w:p>
+    <w:p>
+      <w:pPr>
+        <w:spacing w:after="0"/>
+        <w:jc w:val="both"/>
+        <w:rPr>
+          <w:rFonts w:ascii="Courier New" w:hAnsi="Courier New" w:cs="Courier New"/>
+          <w:i/>
+          <w:iCs/>
+          <w:sz w:val="16"/>
+          <w:szCs w:val="16"/>
+        </w:rPr>
+      </w:pPr>
+      <w:r>
+        <w:rPr>
+          <w:rFonts w:ascii="Courier New" w:hAnsi="Courier New" w:cs="Courier New"/>
+          <w:i/>
+          <w:iCs/>
+          <w:sz w:val="16"/>
+          <w:szCs w:val="16"/>
+        </w:rPr>
+        <w:t xml:space="preserve">    }</w:t>
+      </w:r>
+    </w:p>
+    <w:p>
+      <w:pPr>
+        <w:spacing w:after="0"/>
+        <w:jc w:val="both"/>
+        <w:rPr>
+          <w:rFonts w:ascii="Courier New" w:hAnsi="Courier New" w:cs="Courier New"/>
+          <w:i/>
+          <w:iCs/>
+          <w:sz w:val="16"/>
+          <w:szCs w:val="16"/>
+        </w:rPr>
+      </w:pPr>
+    </w:p>
+    <w:p>
+      <w:pPr>
+        <w:spacing w:after="0"/>
+        <w:jc w:val="both"/>
+        <w:rPr>
+          <w:rFonts w:ascii="Courier New" w:hAnsi="Courier New" w:cs="Courier New"/>
+          <w:i/>
+          <w:iCs/>
+          <w:sz w:val="16"/>
+          <w:szCs w:val="16"/>
+        </w:rPr>
+      </w:pPr>
+      <w:r>
+        <w:rPr>
+          <w:rFonts w:ascii="Courier New" w:hAnsi="Courier New" w:cs="Courier New"/>
+          <w:i/>
+          <w:iCs/>
+          <w:sz w:val="16"/>
+          <w:szCs w:val="16"/>
+        </w:rPr>
+        <w:t xml:space="preserve">    @IntrinsicCandidate</w:t>
+      </w:r>
+    </w:p>
+    <w:p>
+      <w:pPr>
+        <w:spacing w:after="0"/>
+        <w:jc w:val="both"/>
+        <w:rPr>
+          <w:rFonts w:ascii="Courier New" w:hAnsi="Courier New" w:cs="Courier New"/>
+          <w:i/>
+          <w:iCs/>
+          <w:sz w:val="16"/>
+          <w:szCs w:val="16"/>
+        </w:rPr>
+      </w:pPr>
+      <w:r>
+        <w:rPr>
+          <w:rFonts w:ascii="Courier New" w:hAnsi="Courier New" w:cs="Courier New"/>
+          <w:i/>
+          <w:iCs/>
+          <w:sz w:val="16"/>
+          <w:szCs w:val="16"/>
+        </w:rPr>
+        <w:t xml:space="preserve">    public static</w:t>
+      </w:r>
+    </w:p>
+    <w:p>
+      <w:pPr>
+        <w:spacing w:after="0"/>
+        <w:jc w:val="both"/>
+        <w:rPr>
+          <w:rFonts w:ascii="Courier New" w:hAnsi="Courier New" w:cs="Courier New"/>
+          <w:i/>
+          <w:iCs/>
+          <w:sz w:val="16"/>
+          <w:szCs w:val="16"/>
+        </w:rPr>
+      </w:pPr>
+      <w:r>
+        <w:rPr>
+          <w:rFonts w:ascii="Courier New" w:hAnsi="Courier New" w:cs="Courier New"/>
+          <w:i/>
+          <w:iCs/>
+          <w:sz w:val="16"/>
+          <w:szCs w:val="16"/>
+        </w:rPr>
+        <w:t xml:space="preserve">    &lt;VM extends </w:t>
+      </w:r>
+      <w:proofErr w:type="spellStart"/>
+      <w:r>
+        <w:rPr>
+          <w:rFonts w:ascii="Courier New" w:hAnsi="Courier New" w:cs="Courier New"/>
+          <w:i/>
+          <w:iCs/>
+          <w:sz w:val="16"/>
+          <w:szCs w:val="16"/>
+        </w:rPr>
+        <w:t>VectorPayload</w:t>
+      </w:r>
+      <w:proofErr w:type="spellEnd"/>
+      <w:r>
+        <w:rPr>
+          <w:rFonts w:ascii="Courier New" w:hAnsi="Courier New" w:cs="Courier New"/>
+          <w:i/>
+          <w:iCs/>
+          <w:sz w:val="16"/>
+          <w:szCs w:val="16"/>
+        </w:rPr>
+        <w:t>,</w:t>
+      </w:r>
+    </w:p>
+    <w:p>
+      <w:pPr>
+        <w:spacing w:after="0"/>
+        <w:jc w:val="both"/>
+        <w:rPr>
+          <w:rFonts w:ascii="Courier New" w:hAnsi="Courier New" w:cs="Courier New"/>
+          <w:i/>
+          <w:iCs/>
+          <w:sz w:val="16"/>
+          <w:szCs w:val="16"/>
+        </w:rPr>
+      </w:pPr>
+      <w:r>
+        <w:rPr>
+          <w:rFonts w:ascii="Courier New" w:hAnsi="Courier New" w:cs="Courier New"/>
+          <w:i/>
+          <w:iCs/>
+          <w:sz w:val="16"/>
+          <w:szCs w:val="16"/>
+        </w:rPr>
+        <w:t xml:space="preserve">     M extends </w:t>
+      </w:r>
+      <w:proofErr w:type="spellStart"/>
+      <w:r>
+        <w:rPr>
+          <w:rFonts w:ascii="Courier New" w:hAnsi="Courier New" w:cs="Courier New"/>
+          <w:i/>
+          <w:iCs/>
+          <w:sz w:val="16"/>
+          <w:szCs w:val="16"/>
+        </w:rPr>
+        <w:t>VectorMask</w:t>
+      </w:r>
+      <w:proofErr w:type="spellEnd"/>
+      <w:r>
+        <w:rPr>
+          <w:rFonts w:ascii="Courier New" w:hAnsi="Courier New" w:cs="Courier New"/>
+          <w:i/>
+          <w:iCs/>
+          <w:sz w:val="16"/>
+          <w:szCs w:val="16"/>
+        </w:rPr>
+        <w:t>&lt;E&gt;,</w:t>
+      </w:r>
+    </w:p>
+    <w:p>
+      <w:pPr>
+        <w:spacing w:after="0"/>
+        <w:jc w:val="both"/>
+        <w:rPr>
+          <w:rFonts w:ascii="Courier New" w:hAnsi="Courier New" w:cs="Courier New"/>
+          <w:i/>
+          <w:iCs/>
+          <w:sz w:val="16"/>
+          <w:szCs w:val="16"/>
+        </w:rPr>
+      </w:pPr>
+      <w:r>
+        <w:rPr>
+          <w:rFonts w:ascii="Courier New" w:hAnsi="Courier New" w:cs="Courier New"/>
+          <w:i/>
+          <w:iCs/>
+          <w:sz w:val="16"/>
+          <w:szCs w:val="16"/>
+        </w:rPr>
+        <w:t xml:space="preserve">     E&gt;</w:t>
+      </w:r>
+    </w:p>
+    <w:p>
+      <w:pPr>
+        <w:spacing w:after="0"/>
+        <w:jc w:val="both"/>
+        <w:rPr>
+          <w:rFonts w:ascii="Courier New" w:hAnsi="Courier New" w:cs="Courier New"/>
+          <w:i/>
+          <w:iCs/>
+          <w:sz w:val="16"/>
+          <w:szCs w:val="16"/>
+        </w:rPr>
+      </w:pPr>
+      <w:r>
+        <w:rPr>
+          <w:rFonts w:ascii="Courier New" w:hAnsi="Courier New" w:cs="Courier New"/>
+          <w:i/>
+          <w:iCs/>
+          <w:sz w:val="16"/>
+          <w:szCs w:val="16"/>
+        </w:rPr>
+        <w:t xml:space="preserve">    VM </w:t>
+      </w:r>
+      <w:proofErr w:type="spellStart"/>
+      <w:proofErr w:type="gramStart"/>
+      <w:r>
+        <w:rPr>
+          <w:rFonts w:ascii="Courier New" w:hAnsi="Courier New" w:cs="Courier New"/>
+          <w:i/>
+          <w:iCs/>
+          <w:sz w:val="16"/>
+          <w:szCs w:val="16"/>
+        </w:rPr>
+        <w:t>binaryOp</w:t>
+      </w:r>
+      <w:proofErr w:type="spellEnd"/>
+      <w:r>
+        <w:rPr>
+          <w:rFonts w:ascii="Courier New" w:hAnsi="Courier New" w:cs="Courier New"/>
+          <w:i/>
+          <w:iCs/>
+          <w:sz w:val="16"/>
+          <w:szCs w:val="16"/>
+        </w:rPr>
+        <w:t>(</w:t>
+      </w:r>
+      <w:proofErr w:type="gramEnd"/>
+      <w:r>
+        <w:rPr>
+          <w:rFonts w:ascii="Courier New" w:hAnsi="Courier New" w:cs="Courier New"/>
+          <w:i/>
+          <w:iCs/>
+          <w:sz w:val="16"/>
+          <w:szCs w:val="16"/>
+        </w:rPr>
+        <w:t xml:space="preserve">int </w:t>
+      </w:r>
+      <w:proofErr w:type="spellStart"/>
+      <w:r>
+        <w:rPr>
+          <w:rFonts w:ascii="Courier New" w:hAnsi="Courier New" w:cs="Courier New"/>
+          <w:i/>
+          <w:iCs/>
+          <w:sz w:val="16"/>
+          <w:szCs w:val="16"/>
+        </w:rPr>
+        <w:t>oprId</w:t>
+      </w:r>
+      <w:proofErr w:type="spellEnd"/>
+      <w:r>
+        <w:rPr>
+          <w:rFonts w:ascii="Courier New" w:hAnsi="Courier New" w:cs="Courier New"/>
+          <w:i/>
+          <w:iCs/>
+          <w:sz w:val="16"/>
+          <w:szCs w:val="16"/>
+        </w:rPr>
+        <w:t>,</w:t>
+      </w:r>
+    </w:p>
+    <w:p>
+      <w:pPr>
+        <w:spacing w:after="0"/>
+        <w:jc w:val="both"/>
+        <w:rPr>
+          <w:rFonts w:ascii="Courier New" w:hAnsi="Courier New" w:cs="Courier New"/>
+          <w:i/>
+          <w:iCs/>
+          <w:sz w:val="16"/>
+          <w:szCs w:val="16"/>
+        </w:rPr>
+      </w:pPr>
+      <w:r>
+        <w:rPr>
+          <w:rFonts w:ascii="Courier New" w:hAnsi="Courier New" w:cs="Courier New"/>
+          <w:i/>
+          <w:iCs/>
+          <w:sz w:val="16"/>
+          <w:szCs w:val="16"/>
+        </w:rPr>
+        <w:t xml:space="preserve">                Class&lt;? extends VM&gt; </w:t>
+      </w:r>
+      <w:proofErr w:type="spellStart"/>
+      <w:r>
+        <w:rPr>
+          <w:rFonts w:ascii="Courier New" w:hAnsi="Courier New" w:cs="Courier New"/>
+          <w:i/>
+          <w:iCs/>
+          <w:sz w:val="16"/>
+          <w:szCs w:val="16"/>
+        </w:rPr>
+        <w:t>vmClass</w:t>
+      </w:r>
+      <w:proofErr w:type="spellEnd"/>
+      <w:r>
+        <w:rPr>
+          <w:rFonts w:ascii="Courier New" w:hAnsi="Courier New" w:cs="Courier New"/>
+          <w:i/>
+          <w:iCs/>
+          <w:sz w:val="16"/>
+          <w:szCs w:val="16"/>
+        </w:rPr>
+        <w:t xml:space="preserve">, Class&lt;? extends M&gt; </w:t>
+      </w:r>
+      <w:proofErr w:type="spellStart"/>
+      <w:r>
+        <w:rPr>
+          <w:rFonts w:ascii="Courier New" w:hAnsi="Courier New" w:cs="Courier New"/>
+          <w:i/>
+          <w:iCs/>
+          <w:sz w:val="16"/>
+          <w:szCs w:val="16"/>
+        </w:rPr>
+        <w:t>mClass</w:t>
+      </w:r>
+      <w:proofErr w:type="spellEnd"/>
+      <w:r>
+        <w:rPr>
+          <w:rFonts w:ascii="Courier New" w:hAnsi="Courier New" w:cs="Courier New"/>
+          <w:i/>
+          <w:iCs/>
+          <w:sz w:val="16"/>
+          <w:szCs w:val="16"/>
+        </w:rPr>
+        <w:t xml:space="preserve">, </w:t>
+      </w:r>
+      <w:r>
+        <w:rPr>
+          <w:rFonts w:ascii="Courier New" w:hAnsi="Courier New" w:cs="Courier New"/>
+          <w:b/>
+          <w:bCs/>
+          <w:i/>
+          <w:iCs/>
+          <w:sz w:val="16"/>
+          <w:szCs w:val="16"/>
+        </w:rPr>
+        <w:t xml:space="preserve">Class&lt;E&gt; </w:t>
+      </w:r>
+      <w:proofErr w:type="spellStart"/>
+      <w:r>
+        <w:rPr>
+          <w:rFonts w:ascii="Courier New" w:hAnsi="Courier New" w:cs="Courier New"/>
+          <w:b/>
+          <w:bCs/>
+          <w:i/>
+          <w:iCs/>
+          <w:sz w:val="16"/>
+          <w:szCs w:val="16"/>
+        </w:rPr>
+        <w:t>c</w:t>
+      </w:r>
+      <w:r>
+        <w:rPr>
+          <w:rFonts w:ascii="Courier New" w:hAnsi="Courier New" w:cs="Courier New"/>
+          <w:b/>
+          <w:bCs/>
+          <w:i/>
+          <w:iCs/>
+          <w:sz w:val="16"/>
+          <w:szCs w:val="16"/>
+        </w:rPr>
+        <w:t>Class</w:t>
+      </w:r>
+      <w:proofErr w:type="spellEnd"/>
+      <w:r>
+        <w:rPr>
+          <w:rFonts w:ascii="Courier New" w:hAnsi="Courier New" w:cs="Courier New"/>
+          <w:b/>
+          <w:bCs/>
+          <w:i/>
+          <w:iCs/>
+          <w:sz w:val="16"/>
+          <w:szCs w:val="16"/>
+        </w:rPr>
+        <w:t>,</w:t>
+      </w:r>
+    </w:p>
+    <w:p>
+      <w:pPr>
+        <w:spacing w:after="0"/>
+        <w:jc w:val="both"/>
+        <w:rPr>
+          <w:rFonts w:ascii="Courier New" w:hAnsi="Courier New" w:cs="Courier New"/>
+          <w:b/>
+          <w:bCs/>
+          <w:i/>
+          <w:iCs/>
+          <w:sz w:val="16"/>
+          <w:szCs w:val="16"/>
+        </w:rPr>
+      </w:pPr>
+      <w:r>
+        <w:rPr>
+          <w:rFonts w:ascii="Courier New" w:hAnsi="Courier New" w:cs="Courier New"/>
+          <w:i/>
+          <w:iCs/>
+          <w:sz w:val="16"/>
+          <w:szCs w:val="16"/>
+        </w:rPr>
+        <w:t xml:space="preserve">                </w:t>
+      </w:r>
+      <w:r>
+        <w:rPr>
+          <w:rFonts w:ascii="Courier New" w:hAnsi="Courier New" w:cs="Courier New"/>
+          <w:b/>
+          <w:bCs/>
+          <w:i/>
+          <w:iCs/>
+          <w:sz w:val="16"/>
+          <w:szCs w:val="16"/>
+        </w:rPr>
+        <w:t xml:space="preserve">Class&lt;?&gt; </w:t>
+      </w:r>
+      <w:proofErr w:type="spellStart"/>
+      <w:r>
+        <w:rPr>
+          <w:rFonts w:ascii="Courier New" w:hAnsi="Courier New" w:cs="Courier New"/>
+          <w:b/>
+          <w:bCs/>
+          <w:i/>
+          <w:iCs/>
+          <w:sz w:val="16"/>
+          <w:szCs w:val="16"/>
+        </w:rPr>
+        <w:t>eClass</w:t>
+      </w:r>
+      <w:proofErr w:type="spellEnd"/>
+      <w:r>
+        <w:rPr>
+          <w:rFonts w:ascii="Courier New" w:hAnsi="Courier New" w:cs="Courier New"/>
+          <w:b/>
+          <w:bCs/>
+          <w:i/>
+          <w:iCs/>
+          <w:sz w:val="16"/>
+          <w:szCs w:val="16"/>
+        </w:rPr>
+        <w:t>,</w:t>
+      </w:r>
+    </w:p>
+    <w:p>
+      <w:pPr>
+        <w:spacing w:after="0"/>
+        <w:jc w:val="both"/>
+        <w:rPr>
+          <w:rFonts w:ascii="Courier New" w:hAnsi="Courier New" w:cs="Courier New"/>
+          <w:i/>
+          <w:iCs/>
+          <w:sz w:val="16"/>
+          <w:szCs w:val="16"/>
+        </w:rPr>
+      </w:pPr>
+      <w:r>
+        <w:rPr>
+          <w:rFonts w:ascii="Courier New" w:hAnsi="Courier New" w:cs="Courier New"/>
+          <w:i/>
+          <w:iCs/>
+          <w:sz w:val="16"/>
+          <w:szCs w:val="16"/>
+        </w:rPr>
+        <w:t xml:space="preserve">                int length,</w:t>
+      </w:r>
+    </w:p>
+    <w:p>
+      <w:pPr>
+        <w:spacing w:after="0"/>
+        <w:jc w:val="both"/>
+        <w:rPr>
+          <w:rFonts w:ascii="Courier New" w:hAnsi="Courier New" w:cs="Courier New"/>
+          <w:b/>
+          <w:bCs/>
+          <w:i/>
+          <w:iCs/>
+          <w:sz w:val="16"/>
+          <w:szCs w:val="16"/>
+        </w:rPr>
+      </w:pPr>
+      <w:r>
+        <w:rPr>
+          <w:rFonts w:ascii="Courier New" w:hAnsi="Courier New" w:cs="Courier New"/>
+          <w:i/>
+          <w:iCs/>
+          <w:sz w:val="16"/>
+          <w:szCs w:val="16"/>
+        </w:rPr>
+        <w:t xml:space="preserve">                </w:t>
+      </w:r>
+      <w:r>
+        <w:rPr>
+          <w:rFonts w:ascii="Courier New" w:hAnsi="Courier New" w:cs="Courier New"/>
+          <w:b/>
+          <w:bCs/>
+          <w:i/>
+          <w:iCs/>
+          <w:sz w:val="16"/>
+          <w:szCs w:val="16"/>
+        </w:rPr>
+        <w:t xml:space="preserve">int </w:t>
+      </w:r>
+      <w:proofErr w:type="spellStart"/>
+      <w:r>
+        <w:rPr>
+          <w:rFonts w:ascii="Courier New" w:hAnsi="Courier New" w:cs="Courier New"/>
+          <w:b/>
+          <w:bCs/>
+          <w:i/>
+          <w:iCs/>
+          <w:sz w:val="16"/>
+          <w:szCs w:val="16"/>
+        </w:rPr>
+        <w:t>operType</w:t>
+      </w:r>
+      <w:proofErr w:type="spellEnd"/>
+      <w:r>
+        <w:rPr>
+          <w:rFonts w:ascii="Courier New" w:hAnsi="Courier New" w:cs="Courier New"/>
+          <w:b/>
+          <w:bCs/>
+          <w:i/>
+          <w:iCs/>
+          <w:sz w:val="16"/>
+          <w:szCs w:val="16"/>
+        </w:rPr>
+        <w:t>,</w:t>
+      </w:r>
+    </w:p>
+    <w:p>
+      <w:pPr>
+        <w:spacing w:after="0"/>
+        <w:jc w:val="both"/>
+        <w:rPr>
+          <w:rFonts w:ascii="Courier New" w:hAnsi="Courier New" w:cs="Courier New"/>
+          <w:i/>
+          <w:iCs/>
+          <w:sz w:val="16"/>
+          <w:szCs w:val="16"/>
+        </w:rPr>
+      </w:pPr>
+      <w:r>
+        <w:rPr>
+          <w:rFonts w:ascii="Courier New" w:hAnsi="Courier New" w:cs="Courier New"/>
+          <w:i/>
+          <w:iCs/>
+          <w:sz w:val="16"/>
+          <w:szCs w:val="16"/>
+        </w:rPr>
+        <w:t xml:space="preserve">                VM v1, VM v2, </w:t>
+      </w:r>
+      <w:proofErr w:type="spellStart"/>
+      <w:r>
+        <w:rPr>
+          <w:rFonts w:ascii="Courier New" w:hAnsi="Courier New" w:cs="Courier New"/>
+          <w:i/>
+          <w:iCs/>
+          <w:sz w:val="16"/>
+          <w:szCs w:val="16"/>
+        </w:rPr>
+        <w:t>M m</w:t>
+      </w:r>
+      <w:proofErr w:type="spellEnd"/>
+      <w:r>
+        <w:rPr>
+          <w:rFonts w:ascii="Courier New" w:hAnsi="Courier New" w:cs="Courier New"/>
+          <w:i/>
+          <w:iCs/>
+          <w:sz w:val="16"/>
+          <w:szCs w:val="16"/>
+        </w:rPr>
+        <w:t>,</w:t>
+      </w:r>
+    </w:p>
+    <w:p>
+      <w:pPr>
+        <w:spacing w:after="0"/>
+        <w:jc w:val="both"/>
+        <w:rPr>
+          <w:rFonts w:ascii="Courier New" w:hAnsi="Courier New" w:cs="Courier New"/>
+          <w:i/>
+          <w:iCs/>
+          <w:sz w:val="16"/>
+          <w:szCs w:val="16"/>
+        </w:rPr>
+      </w:pPr>
+      <w:r>
+        <w:rPr>
+          <w:rFonts w:ascii="Courier New" w:hAnsi="Courier New" w:cs="Courier New"/>
+          <w:i/>
+          <w:iCs/>
+          <w:sz w:val="16"/>
+          <w:szCs w:val="16"/>
+        </w:rPr>
+        <w:t xml:space="preserve">                </w:t>
+      </w:r>
+      <w:proofErr w:type="spellStart"/>
+      <w:r>
+        <w:rPr>
+          <w:rFonts w:ascii="Courier New" w:hAnsi="Courier New" w:cs="Courier New"/>
+          <w:i/>
+          <w:iCs/>
+          <w:sz w:val="16"/>
+          <w:szCs w:val="16"/>
+        </w:rPr>
+        <w:t>BinaryOperation</w:t>
+      </w:r>
+      <w:proofErr w:type="spellEnd"/>
+      <w:r>
+        <w:rPr>
+          <w:rFonts w:ascii="Courier New" w:hAnsi="Courier New" w:cs="Courier New"/>
+          <w:i/>
+          <w:iCs/>
+          <w:sz w:val="16"/>
+          <w:szCs w:val="16"/>
+        </w:rPr>
+        <w:t xml:space="preserve">&lt;VM, M&gt; </w:t>
+      </w:r>
+      <w:proofErr w:type="spellStart"/>
+      <w:r>
+        <w:rPr>
+          <w:rFonts w:ascii="Courier New" w:hAnsi="Courier New" w:cs="Courier New"/>
+          <w:i/>
+          <w:iCs/>
+          <w:sz w:val="16"/>
+          <w:szCs w:val="16"/>
+        </w:rPr>
+        <w:t>defaultImpl</w:t>
+      </w:r>
+      <w:proofErr w:type="spellEnd"/>
+      <w:r>
+        <w:rPr>
+          <w:rFonts w:ascii="Courier New" w:hAnsi="Courier New" w:cs="Courier New"/>
+          <w:i/>
+          <w:iCs/>
+          <w:sz w:val="16"/>
+          <w:szCs w:val="16"/>
+        </w:rPr>
+        <w:t>) {</w:t>
+      </w:r>
+    </w:p>
+    <w:p>
+      <w:pPr>
+        <w:spacing w:after="0"/>
+        <w:jc w:val="both"/>
+        <w:rPr>
+          <w:rFonts w:ascii="Courier New" w:hAnsi="Courier New" w:cs="Courier New"/>
+          <w:i/>
+          <w:iCs/>
+          <w:sz w:val="16"/>
+          <w:szCs w:val="16"/>
+        </w:rPr>
+      </w:pPr>
+      <w:r>
+        <w:rPr>
+          <w:rFonts w:ascii="Courier New" w:hAnsi="Courier New" w:cs="Courier New"/>
+          <w:i/>
+          <w:iCs/>
+          <w:sz w:val="16"/>
+          <w:szCs w:val="16"/>
+        </w:rPr>
+        <w:t xml:space="preserve">        assert </w:t>
+      </w:r>
+      <w:proofErr w:type="spellStart"/>
+      <w:r>
+        <w:rPr>
+          <w:rFonts w:ascii="Courier New" w:hAnsi="Courier New" w:cs="Courier New"/>
+          <w:i/>
+          <w:iCs/>
+          <w:sz w:val="16"/>
+          <w:szCs w:val="16"/>
+        </w:rPr>
+        <w:t>isNonCapturingLambda</w:t>
+      </w:r>
+      <w:proofErr w:type="spellEnd"/>
+      <w:r>
+        <w:rPr>
+          <w:rFonts w:ascii="Courier New" w:hAnsi="Courier New" w:cs="Courier New"/>
+          <w:i/>
+          <w:iCs/>
+          <w:sz w:val="16"/>
+          <w:szCs w:val="16"/>
+        </w:rPr>
+        <w:t>(</w:t>
+      </w:r>
+      <w:proofErr w:type="spellStart"/>
+      <w:r>
+        <w:rPr>
+          <w:rFonts w:ascii="Courier New" w:hAnsi="Courier New" w:cs="Courier New"/>
+          <w:i/>
+          <w:iCs/>
+          <w:sz w:val="16"/>
+          <w:szCs w:val="16"/>
+        </w:rPr>
+        <w:t>defaultImpl</w:t>
+      </w:r>
+      <w:proofErr w:type="spellEnd"/>
+      <w:proofErr w:type="gramStart"/>
+      <w:r>
+        <w:rPr>
+          <w:rFonts w:ascii="Courier New" w:hAnsi="Courier New" w:cs="Courier New"/>
+          <w:i/>
+          <w:iCs/>
+          <w:sz w:val="16"/>
+          <w:szCs w:val="16"/>
+        </w:rPr>
+        <w:t>) :</w:t>
+      </w:r>
+      <w:proofErr w:type="gramEnd"/>
+      <w:r>
+        <w:rPr>
+          <w:rFonts w:ascii="Courier New" w:hAnsi="Courier New" w:cs="Courier New"/>
+          <w:i/>
+          <w:iCs/>
+          <w:sz w:val="16"/>
+          <w:szCs w:val="16"/>
+        </w:rPr>
+        <w:t xml:space="preserve"> </w:t>
+      </w:r>
+      <w:proofErr w:type="spellStart"/>
+      <w:r>
+        <w:rPr>
+          <w:rFonts w:ascii="Courier New" w:hAnsi="Courier New" w:cs="Courier New"/>
+          <w:i/>
+          <w:iCs/>
+          <w:sz w:val="16"/>
+          <w:szCs w:val="16"/>
+        </w:rPr>
+        <w:t>defaultImpl</w:t>
+      </w:r>
+      <w:proofErr w:type="spellEnd"/>
+      <w:r>
+        <w:rPr>
+          <w:rFonts w:ascii="Courier New" w:hAnsi="Courier New" w:cs="Courier New"/>
+          <w:i/>
+          <w:iCs/>
+          <w:sz w:val="16"/>
+          <w:szCs w:val="16"/>
+        </w:rPr>
+        <w:t>;</w:t>
+      </w:r>
+    </w:p>
+    <w:p>
+      <w:pPr>
+        <w:spacing w:after="0"/>
+        <w:jc w:val="both"/>
+        <w:rPr>
+          <w:rFonts w:ascii="Courier New" w:hAnsi="Courier New" w:cs="Courier New"/>
+          <w:i/>
+          <w:iCs/>
+          <w:sz w:val="16"/>
+          <w:szCs w:val="16"/>
+        </w:rPr>
+      </w:pPr>
+      <w:r>
+        <w:rPr>
+          <w:rFonts w:ascii="Courier New" w:hAnsi="Courier New" w:cs="Courier New"/>
+          <w:i/>
+          <w:iCs/>
+          <w:sz w:val="16"/>
+          <w:szCs w:val="16"/>
+        </w:rPr>
+        <w:t xml:space="preserve">        return </w:t>
+      </w:r>
+      <w:proofErr w:type="spellStart"/>
+      <w:r>
+        <w:rPr>
+          <w:rFonts w:ascii="Courier New" w:hAnsi="Courier New" w:cs="Courier New"/>
+          <w:i/>
+          <w:iCs/>
+          <w:sz w:val="16"/>
+          <w:szCs w:val="16"/>
+        </w:rPr>
+        <w:t>defaultImpl.apply</w:t>
+      </w:r>
+      <w:proofErr w:type="spellEnd"/>
+      <w:r>
+        <w:rPr>
+          <w:rFonts w:ascii="Courier New" w:hAnsi="Courier New" w:cs="Courier New"/>
+          <w:i/>
+          <w:iCs/>
+          <w:sz w:val="16"/>
+          <w:szCs w:val="16"/>
+        </w:rPr>
+        <w:t>(v1, v2, m);</w:t>
+      </w:r>
+    </w:p>
+    <w:p>
+      <w:pPr>
+        <w:spacing w:after="0"/>
+        <w:jc w:val="both"/>
+        <w:rPr>
+          <w:rFonts w:ascii="Courier New" w:hAnsi="Courier New" w:cs="Courier New"/>
+          <w:i/>
+          <w:iCs/>
+          <w:sz w:val="16"/>
+          <w:szCs w:val="16"/>
+        </w:rPr>
+      </w:pPr>
+      <w:r>
+        <w:rPr>
+          <w:rFonts w:ascii="Courier New" w:hAnsi="Courier New" w:cs="Courier New"/>
+          <w:i/>
+          <w:iCs/>
+          <w:sz w:val="16"/>
+          <w:szCs w:val="16"/>
+        </w:rPr>
+        <w:t xml:space="preserve">    }</w:t>
+      </w:r>
+    </w:p>
+    <w:p>
+      <w:pPr>
+        <w:spacing w:after="0"/>
+        <w:jc w:val="both"/>
+        <w:rPr>
+          <w:rFonts w:ascii="Arial" w:hAnsi="Arial" w:cs="Arial"/>
+          <w:b/>
+          <w:bCs/>
+          <w:sz w:val="18"/>
+          <w:szCs w:val="18"/>
+        </w:rPr>
+      </w:pPr>
+    </w:p>
+    <w:p>
+      <w:pPr>
+        <w:spacing w:after="0"/>
+        <w:jc w:val="both"/>
+        <w:rPr>
+          <w:rFonts w:ascii="Arial" w:hAnsi="Arial" w:cs="Arial"/>
+          <w:b/>
+          <w:bCs/>
+          <w:i/>
+          <w:iCs/>
+          <w:sz w:val="18"/>
+          <w:szCs w:val="18"/>
+        </w:rPr>
+      </w:pPr>
+      <w:r>
+        <w:rPr>
+          <w:rFonts w:ascii="Arial" w:hAnsi="Arial" w:cs="Arial"/>
+          <w:b/>
+          <w:bCs/>
+          <w:i/>
+          <w:iCs/>
+          <w:sz w:val="18"/>
+          <w:szCs w:val="18"/>
+        </w:rPr>
+        <w:t xml:space="preserve">Pass a new carrier type which truly represents the backing storage element type, additionally pass an </w:t>
+      </w:r>
+      <w:proofErr w:type="spellStart"/>
+      <w:r>
+        <w:rPr>
+          <w:rFonts w:ascii="Arial" w:hAnsi="Arial" w:cs="Arial"/>
+          <w:b/>
+          <w:bCs/>
+          <w:i/>
+          <w:iCs/>
+          <w:sz w:val="18"/>
+          <w:szCs w:val="18"/>
+        </w:rPr>
+        <w:t>elementType</w:t>
+      </w:r>
+      <w:proofErr w:type="spellEnd"/>
+      <w:r>
+        <w:rPr>
+          <w:rFonts w:ascii="Arial" w:hAnsi="Arial" w:cs="Arial"/>
+          <w:b/>
+          <w:bCs/>
+          <w:i/>
+          <w:iCs/>
+          <w:sz w:val="18"/>
+          <w:szCs w:val="18"/>
+        </w:rPr>
+        <w:t xml:space="preserve"> which is used to infer the </w:t>
+      </w:r>
+      <w:proofErr w:type="spellStart"/>
+      <w:r>
+        <w:rPr>
+          <w:rFonts w:ascii="Arial" w:hAnsi="Arial" w:cs="Arial"/>
+          <w:b/>
+          <w:bCs/>
+          <w:i/>
+          <w:iCs/>
+          <w:sz w:val="18"/>
+          <w:szCs w:val="18"/>
+        </w:rPr>
+        <w:t>boxtype</w:t>
+      </w:r>
+      <w:proofErr w:type="spellEnd"/>
+      <w:r>
+        <w:rPr>
+          <w:rFonts w:ascii="Arial" w:hAnsi="Arial" w:cs="Arial"/>
+          <w:b/>
+          <w:bCs/>
+          <w:i/>
+          <w:iCs/>
+          <w:sz w:val="18"/>
+          <w:szCs w:val="18"/>
+        </w:rPr>
+        <w:t xml:space="preserve"> of the Vector to disambiguate virtual dispatch.</w:t>
+      </w:r>
+    </w:p>
+    <w:p>
+      <w:pPr>
+        <w:spacing w:after="0"/>
+        <w:jc w:val="both"/>
+        <w:rPr>
+          <w:rFonts w:ascii="Arial" w:hAnsi="Arial" w:cs="Arial"/>
+          <w:b/>
+          <w:bCs/>
+          <w:i/>
+          <w:iCs/>
+          <w:sz w:val="18"/>
+          <w:szCs w:val="18"/>
+        </w:rPr>
+      </w:pPr>
+    </w:p>
+    <w:p>
+      <w:pPr>
+        <w:spacing w:after="0"/>
+        <w:jc w:val="both"/>
+        <w:rPr>
+          <w:rFonts w:ascii="Arial" w:hAnsi="Arial" w:cs="Arial"/>
+          <w:b/>
+          <w:bCs/>
+          <w:i/>
+          <w:iCs/>
+          <w:sz w:val="18"/>
+          <w:szCs w:val="18"/>
+        </w:rPr>
+      </w:pPr>
+      <w:r>
+        <w:rPr>
+          <w:rFonts w:ascii="Arial" w:hAnsi="Arial" w:cs="Arial"/>
+          <w:b/>
+          <w:bCs/>
+          <w:i/>
+          <w:iCs/>
+          <w:sz w:val="18"/>
+          <w:szCs w:val="18"/>
+        </w:rPr>
+        <w:t>For all primitive type vector other than Float16, carrier and element type are same.</w:t>
+      </w:r>
+      <w:r>
+        <w:rPr>
+          <w:rFonts w:ascii="Arial" w:hAnsi="Arial" w:cs="Arial"/>
+          <w:b/>
+          <w:bCs/>
+          <w:i/>
+          <w:iCs/>
+          <w:sz w:val="18"/>
+          <w:szCs w:val="18"/>
+        </w:rPr>
+        <w:t xml:space="preserve"> While </w:t>
+      </w:r>
+      <w:proofErr w:type="spellStart"/>
+      <w:r>
+        <w:rPr>
+          <w:rFonts w:ascii="Arial" w:hAnsi="Arial" w:cs="Arial"/>
+          <w:b/>
+          <w:bCs/>
+          <w:i/>
+          <w:iCs/>
+          <w:sz w:val="18"/>
+          <w:szCs w:val="18"/>
+        </w:rPr>
+        <w:t>operType</w:t>
+      </w:r>
+      <w:proofErr w:type="spellEnd"/>
+      <w:r>
+        <w:rPr>
+          <w:rFonts w:ascii="Arial" w:hAnsi="Arial" w:cs="Arial"/>
+          <w:b/>
+          <w:bCs/>
+          <w:i/>
+          <w:iCs/>
+          <w:sz w:val="18"/>
+          <w:szCs w:val="18"/>
+        </w:rPr>
+        <w:t xml:space="preserve"> will help expander in vector IR inferencing.</w:t>
       </w:r>
     </w:p>
     <w:sectPr>
@@ -6364,6 +9111,7 @@
   <w:style w:type="character" w:default="1" w:styleId="DefaultParagraphFont">
     <w:name w:val="Default Paragraph Font"/>
     <w:uiPriority w:val="1"/>
+    <w:semiHidden/>
     <w:unhideWhenUsed/>
   </w:style>
   <w:style w:type="table" w:default="1" w:styleId="TableNormal">

</xml_diff>